<commit_message>
1. Add Ideas to be further implemented in THE_IDEA.docx file 2. Modify name error in CRIO.pptx file
</commit_message>
<xml_diff>
--- a/THE_IDEA.docx
+++ b/THE_IDEA.docx
@@ -1,6 +1,6 @@
 
 <file path=word/document.xml><?xml version="1.0" encoding="utf-8"?>
-<w:document xmlns:wpc="http://schemas.microsoft.com/office/word/2010/wordprocessingCanvas" xmlns:cx="http://schemas.microsoft.com/office/drawing/2014/chartex" xmlns:cx1="http://schemas.microsoft.com/office/drawing/2015/9/8/chartex" xmlns:mc="http://schemas.openxmlformats.org/markup-compatibility/2006" xmlns:o="urn:schemas-microsoft-com:office:office" xmlns:r="http://schemas.openxmlformats.org/officeDocument/2006/relationships" xmlns:m="http://schemas.openxmlformats.org/officeDocument/2006/math" xmlns:v="urn:schemas-microsoft-com:vml" xmlns:wp14="http://schemas.microsoft.com/office/word/2010/wordprocessingDrawing" xmlns:wp="http://schemas.openxmlformats.org/drawingml/2006/wordprocessingDrawing" xmlns:w10="urn:schemas-microsoft-com:office:word" xmlns:w="http://schemas.openxmlformats.org/wordprocessingml/2006/main" xmlns:w14="http://schemas.microsoft.com/office/word/2010/wordml" xmlns:w15="http://schemas.microsoft.com/office/word/2012/wordml" xmlns:w16se="http://schemas.microsoft.com/office/word/2015/wordml/symex" xmlns:wpg="http://schemas.microsoft.com/office/word/2010/wordprocessingGroup" xmlns:wpi="http://schemas.microsoft.com/office/word/2010/wordprocessingInk" xmlns:wne="http://schemas.microsoft.com/office/word/2006/wordml" xmlns:wps="http://schemas.microsoft.com/office/word/2010/wordprocessingShape" mc:Ignorable="w14 w15 w16se wp14">
+<w:document xmlns:wpc="http://schemas.microsoft.com/office/word/2010/wordprocessingCanvas" xmlns:mc="http://schemas.openxmlformats.org/markup-compatibility/2006" xmlns:o="urn:schemas-microsoft-com:office:office" xmlns:r="http://schemas.openxmlformats.org/officeDocument/2006/relationships" xmlns:m="http://schemas.openxmlformats.org/officeDocument/2006/math" xmlns:v="urn:schemas-microsoft-com:vml" xmlns:wp14="http://schemas.microsoft.com/office/word/2010/wordprocessingDrawing" xmlns:wp="http://schemas.openxmlformats.org/drawingml/2006/wordprocessingDrawing" xmlns:w10="urn:schemas-microsoft-com:office:word" xmlns:w="http://schemas.openxmlformats.org/wordprocessingml/2006/main" xmlns:w14="http://schemas.microsoft.com/office/word/2010/wordml" xmlns:wpg="http://schemas.microsoft.com/office/word/2010/wordprocessingGroup" xmlns:wpi="http://schemas.microsoft.com/office/word/2010/wordprocessingInk" xmlns:wne="http://schemas.microsoft.com/office/word/2006/wordml" xmlns:wps="http://schemas.microsoft.com/office/word/2010/wordprocessingShape" mc:Ignorable="w14 wp14">
   <w:body>
     <w:p>
       <w:pPr>
@@ -633,7 +633,7 @@
       <w:r>
         <w:rPr>
           <w:noProof/>
-          <w:lang w:eastAsia="en-IN"/>
+          <w:lang w:val="en-GB" w:eastAsia="en-GB"/>
         </w:rPr>
         <w:drawing>
           <wp:inline distT="0" distB="0" distL="0" distR="0" wp14:anchorId="56221177" wp14:editId="7404EEF3">
@@ -651,7 +651,7 @@
                     <pic:cNvPicPr/>
                   </pic:nvPicPr>
                   <pic:blipFill>
-                    <a:blip r:embed="rId5">
+                    <a:blip r:embed="rId6">
                       <a:extLst>
                         <a:ext uri="{28A0092B-C50C-407E-A947-70E740481C1C}">
                           <a14:useLocalDpi xmlns:a14="http://schemas.microsoft.com/office/drawing/2010/main" val="0"/>
@@ -700,16 +700,14 @@
         </w:rPr>
         <w:t xml:space="preserve">Define the scope of work to be implemented in the project with modules </w:t>
       </w:r>
-      <w:proofErr w:type="spellStart"/>
-      <w:r>
-        <w:rPr>
-          <w:rFonts w:ascii="Times New Roman" w:hAnsi="Times New Roman" w:cs="Times New Roman"/>
-          <w:sz w:val="24"/>
-          <w:szCs w:val="24"/>
-        </w:rPr>
-        <w:t>etc</w:t>
-      </w:r>
-      <w:proofErr w:type="spellEnd"/>
+      <w:r>
+        <w:rPr>
+          <w:rFonts w:ascii="Times New Roman" w:hAnsi="Times New Roman" w:cs="Times New Roman"/>
+          <w:sz w:val="24"/>
+          <w:szCs w:val="24"/>
+        </w:rPr>
+        <w:t>etc.</w:t>
+      </w:r>
     </w:p>
     <w:p>
       <w:pPr>
@@ -720,12 +718,211 @@
         </w:numPr>
         <w:rPr>
           <w:rFonts w:ascii="Times New Roman" w:hAnsi="Times New Roman" w:cs="Times New Roman"/>
-          <w:sz w:val="24"/>
-          <w:szCs w:val="24"/>
-        </w:rPr>
-      </w:pPr>
+          <w:b/>
+          <w:sz w:val="24"/>
+          <w:szCs w:val="24"/>
+        </w:rPr>
+      </w:pPr>
+      <w:r>
+        <w:rPr>
+          <w:rFonts w:ascii="Times New Roman" w:hAnsi="Times New Roman" w:cs="Times New Roman"/>
+          <w:sz w:val="24"/>
+          <w:szCs w:val="24"/>
+        </w:rPr>
+        <w:t>Currently</w:t>
+      </w:r>
+      <w:r>
+        <w:rPr>
+          <w:rFonts w:ascii="Times New Roman" w:hAnsi="Times New Roman" w:cs="Times New Roman"/>
+          <w:sz w:val="24"/>
+          <w:szCs w:val="24"/>
+        </w:rPr>
+        <w:t xml:space="preserve"> our application is using only the feature of Fuzzy logic</w:t>
+      </w:r>
+      <w:r>
+        <w:rPr>
+          <w:rFonts w:ascii="Times New Roman" w:hAnsi="Times New Roman" w:cs="Times New Roman"/>
+          <w:sz w:val="24"/>
+          <w:szCs w:val="24"/>
+        </w:rPr>
+        <w:t xml:space="preserve"> </w:t>
+      </w:r>
       <w:bookmarkStart w:id="0" w:name="_GoBack"/>
       <w:bookmarkEnd w:id="0"/>
+      <w:r>
+        <w:rPr>
+          <w:rFonts w:ascii="Times New Roman" w:hAnsi="Times New Roman" w:cs="Times New Roman"/>
+          <w:sz w:val="24"/>
+          <w:szCs w:val="24"/>
+        </w:rPr>
+        <w:t>(</w:t>
+      </w:r>
+      <w:r>
+        <w:rPr>
+          <w:rFonts w:ascii="Times New Roman" w:hAnsi="Times New Roman" w:cs="Times New Roman"/>
+          <w:sz w:val="24"/>
+          <w:szCs w:val="24"/>
+        </w:rPr>
+        <w:t xml:space="preserve"> </w:t>
+      </w:r>
+      <w:r>
+        <w:rPr>
+          <w:rFonts w:ascii="Times New Roman" w:hAnsi="Times New Roman" w:cs="Times New Roman"/>
+          <w:sz w:val="24"/>
+          <w:szCs w:val="24"/>
+        </w:rPr>
+        <w:t xml:space="preserve">just to get relevant Tags such as representing </w:t>
+      </w:r>
+      <w:r>
+        <w:rPr>
+          <w:rFonts w:ascii="Times New Roman" w:hAnsi="Times New Roman" w:cs="Times New Roman"/>
+          <w:i/>
+          <w:sz w:val="24"/>
+          <w:szCs w:val="24"/>
+        </w:rPr>
+        <w:t>.py</w:t>
+      </w:r>
+      <w:r>
+        <w:rPr>
+          <w:rFonts w:ascii="Times New Roman" w:hAnsi="Times New Roman" w:cs="Times New Roman"/>
+          <w:sz w:val="24"/>
+          <w:szCs w:val="24"/>
+        </w:rPr>
+        <w:t xml:space="preserve"> with </w:t>
+      </w:r>
+      <w:r>
+        <w:rPr>
+          <w:rFonts w:ascii="Times New Roman" w:hAnsi="Times New Roman" w:cs="Times New Roman"/>
+          <w:i/>
+          <w:sz w:val="24"/>
+          <w:szCs w:val="24"/>
+        </w:rPr>
+        <w:t>Python</w:t>
+      </w:r>
+      <w:r>
+        <w:rPr>
+          <w:rFonts w:ascii="Times New Roman" w:hAnsi="Times New Roman" w:cs="Times New Roman"/>
+          <w:sz w:val="24"/>
+          <w:szCs w:val="24"/>
+        </w:rPr>
+        <w:t xml:space="preserve"> </w:t>
+      </w:r>
+      <w:r>
+        <w:rPr>
+          <w:rFonts w:ascii="Times New Roman" w:hAnsi="Times New Roman" w:cs="Times New Roman"/>
+          <w:sz w:val="24"/>
+          <w:szCs w:val="24"/>
+        </w:rPr>
+        <w:t>) from Watson assistant</w:t>
+      </w:r>
+      <w:r>
+        <w:rPr>
+          <w:rFonts w:ascii="Times New Roman" w:hAnsi="Times New Roman" w:cs="Times New Roman"/>
+          <w:sz w:val="24"/>
+          <w:szCs w:val="24"/>
+        </w:rPr>
+        <w:br/>
+        <w:t xml:space="preserve">                 </w:t>
+      </w:r>
+      <w:r>
+        <w:rPr>
+          <w:rFonts w:ascii="Times New Roman" w:hAnsi="Times New Roman" w:cs="Times New Roman"/>
+          <w:sz w:val="24"/>
+          <w:szCs w:val="24"/>
+        </w:rPr>
+        <w:t xml:space="preserve">Further we are trying to Implement a full </w:t>
+      </w:r>
+      <w:r>
+        <w:rPr>
+          <w:rFonts w:ascii="Times New Roman" w:hAnsi="Times New Roman" w:cs="Times New Roman"/>
+          <w:b/>
+          <w:sz w:val="24"/>
+          <w:szCs w:val="24"/>
+        </w:rPr>
+        <w:t>Chabot</w:t>
+      </w:r>
+      <w:r>
+        <w:rPr>
+          <w:rFonts w:ascii="Times New Roman" w:hAnsi="Times New Roman" w:cs="Times New Roman"/>
+          <w:b/>
+          <w:sz w:val="24"/>
+          <w:szCs w:val="24"/>
+        </w:rPr>
+        <w:t xml:space="preserve">. </w:t>
+      </w:r>
+      <w:r>
+        <w:rPr>
+          <w:rFonts w:ascii="Times New Roman" w:hAnsi="Times New Roman" w:cs="Times New Roman"/>
+          <w:sz w:val="24"/>
+          <w:szCs w:val="24"/>
+        </w:rPr>
+        <w:t xml:space="preserve">There is a possibility that the new users might not be able to form </w:t>
+      </w:r>
+      <w:r>
+        <w:rPr>
+          <w:rFonts w:ascii="Times New Roman" w:hAnsi="Times New Roman" w:cs="Times New Roman"/>
+          <w:sz w:val="24"/>
+          <w:szCs w:val="24"/>
+        </w:rPr>
+        <w:t xml:space="preserve">a structured query to get relevant answers hence this Chabot will start with collecting some tags Then further suggesting some common issues or can prompt user for a query </w:t>
+      </w:r>
+      <w:r>
+        <w:rPr>
+          <w:rFonts w:ascii="Times New Roman" w:hAnsi="Times New Roman" w:cs="Times New Roman"/>
+          <w:sz w:val="24"/>
+          <w:szCs w:val="24"/>
+        </w:rPr>
+        <w:t xml:space="preserve"> </w:t>
+      </w:r>
+      <w:r>
+        <w:rPr>
+          <w:rFonts w:ascii="Times New Roman" w:hAnsi="Times New Roman" w:cs="Times New Roman"/>
+          <w:sz w:val="24"/>
+          <w:szCs w:val="24"/>
+        </w:rPr>
+        <w:t xml:space="preserve"> </w:t>
+      </w:r>
+      <w:r>
+        <w:rPr>
+          <w:rFonts w:ascii="Times New Roman" w:hAnsi="Times New Roman" w:cs="Times New Roman"/>
+          <w:sz w:val="24"/>
+          <w:szCs w:val="24"/>
+        </w:rPr>
+        <w:t xml:space="preserve">using </w:t>
+      </w:r>
+      <w:r>
+        <w:rPr>
+          <w:rFonts w:ascii="Times New Roman" w:hAnsi="Times New Roman" w:cs="Times New Roman"/>
+          <w:b/>
+          <w:sz w:val="24"/>
+          <w:szCs w:val="24"/>
+        </w:rPr>
+        <w:t xml:space="preserve">Watson Assistant </w:t>
+      </w:r>
+      <w:r>
+        <w:rPr>
+          <w:rFonts w:ascii="Times New Roman" w:hAnsi="Times New Roman" w:cs="Times New Roman"/>
+          <w:sz w:val="24"/>
+          <w:szCs w:val="24"/>
+        </w:rPr>
+        <w:t>just to give our user a</w:t>
+      </w:r>
+      <w:r>
+        <w:rPr>
+          <w:rFonts w:ascii="Times New Roman" w:hAnsi="Times New Roman" w:cs="Times New Roman"/>
+          <w:sz w:val="24"/>
+          <w:szCs w:val="24"/>
+        </w:rPr>
+        <w:t xml:space="preserve"> friendly experience that they are talking to a human which is always there to help although it’s a simple </w:t>
+      </w:r>
+      <w:r>
+        <w:rPr>
+          <w:rFonts w:ascii="Times New Roman" w:hAnsi="Times New Roman" w:cs="Times New Roman"/>
+          <w:sz w:val="24"/>
+          <w:szCs w:val="24"/>
+        </w:rPr>
+        <w:t>Chabot.</w:t>
+      </w:r>
     </w:p>
     <w:p/>
     <w:sectPr>
@@ -739,8 +936,8 @@
 </file>
 
 <file path=word/numbering.xml><?xml version="1.0" encoding="utf-8"?>
-<w:numbering xmlns:wpc="http://schemas.microsoft.com/office/word/2010/wordprocessingCanvas" xmlns:cx="http://schemas.microsoft.com/office/drawing/2014/chartex" xmlns:cx1="http://schemas.microsoft.com/office/drawing/2015/9/8/chartex" xmlns:mc="http://schemas.openxmlformats.org/markup-compatibility/2006" xmlns:o="urn:schemas-microsoft-com:office:office" xmlns:r="http://schemas.openxmlformats.org/officeDocument/2006/relationships" xmlns:m="http://schemas.openxmlformats.org/officeDocument/2006/math" xmlns:v="urn:schemas-microsoft-com:vml" xmlns:wp14="http://schemas.microsoft.com/office/word/2010/wordprocessingDrawing" xmlns:wp="http://schemas.openxmlformats.org/drawingml/2006/wordprocessingDrawing" xmlns:w10="urn:schemas-microsoft-com:office:word" xmlns:w="http://schemas.openxmlformats.org/wordprocessingml/2006/main" xmlns:w14="http://schemas.microsoft.com/office/word/2010/wordml" xmlns:w15="http://schemas.microsoft.com/office/word/2012/wordml" xmlns:w16se="http://schemas.microsoft.com/office/word/2015/wordml/symex" xmlns:wpg="http://schemas.microsoft.com/office/word/2010/wordprocessingGroup" xmlns:wpi="http://schemas.microsoft.com/office/word/2010/wordprocessingInk" xmlns:wne="http://schemas.microsoft.com/office/word/2006/wordml" xmlns:wps="http://schemas.microsoft.com/office/word/2010/wordprocessingShape" mc:Ignorable="w14 w15 w16se wp14">
-  <w:abstractNum w:abstractNumId="0" w15:restartNumberingAfterBreak="0">
+<w:numbering xmlns:wpc="http://schemas.microsoft.com/office/word/2010/wordprocessingCanvas" xmlns:mc="http://schemas.openxmlformats.org/markup-compatibility/2006" xmlns:o="urn:schemas-microsoft-com:office:office" xmlns:r="http://schemas.openxmlformats.org/officeDocument/2006/relationships" xmlns:m="http://schemas.openxmlformats.org/officeDocument/2006/math" xmlns:v="urn:schemas-microsoft-com:vml" xmlns:wp14="http://schemas.microsoft.com/office/word/2010/wordprocessingDrawing" xmlns:wp="http://schemas.openxmlformats.org/drawingml/2006/wordprocessingDrawing" xmlns:w10="urn:schemas-microsoft-com:office:word" xmlns:w="http://schemas.openxmlformats.org/wordprocessingml/2006/main" xmlns:w14="http://schemas.microsoft.com/office/word/2010/wordml" xmlns:wpg="http://schemas.microsoft.com/office/word/2010/wordprocessingGroup" xmlns:wpi="http://schemas.microsoft.com/office/word/2010/wordprocessingInk" xmlns:wne="http://schemas.microsoft.com/office/word/2006/wordml" xmlns:wps="http://schemas.microsoft.com/office/word/2010/wordprocessingShape" mc:Ignorable="w14 wp14">
+  <w:abstractNum w:abstractNumId="0">
     <w:nsid w:val="39455000"/>
     <w:multiLevelType w:val="hybridMultilevel"/>
     <w:tmpl w:val="87EA7FA0"/>
@@ -768,7 +965,7 @@
         <w:rFonts w:ascii="Symbol" w:hAnsi="Symbol" w:hint="default"/>
       </w:rPr>
     </w:lvl>
-    <w:lvl w:ilvl="2" w:tplc="4009001B" w:tentative="1">
+    <w:lvl w:ilvl="2" w:tplc="4009001B">
       <w:start w:val="1"/>
       <w:numFmt w:val="lowerRoman"/>
       <w:lvlText w:val="%3."/>
@@ -832,7 +1029,7 @@
       </w:pPr>
     </w:lvl>
   </w:abstractNum>
-  <w:abstractNum w:abstractNumId="1" w15:restartNumberingAfterBreak="0">
+  <w:abstractNum w:abstractNumId="1">
     <w:nsid w:val="57521C4B"/>
     <w:multiLevelType w:val="hybridMultilevel"/>
     <w:tmpl w:val="62582BB8"/>
@@ -955,7 +1152,7 @@
 </file>
 
 <file path=word/styles.xml><?xml version="1.0" encoding="utf-8"?>
-<w:styles xmlns:mc="http://schemas.openxmlformats.org/markup-compatibility/2006" xmlns:r="http://schemas.openxmlformats.org/officeDocument/2006/relationships" xmlns:w="http://schemas.openxmlformats.org/wordprocessingml/2006/main" xmlns:w14="http://schemas.microsoft.com/office/word/2010/wordml" xmlns:w15="http://schemas.microsoft.com/office/word/2012/wordml" xmlns:w16se="http://schemas.microsoft.com/office/word/2015/wordml/symex" mc:Ignorable="w14 w15 w16se">
+<w:styles xmlns:mc="http://schemas.openxmlformats.org/markup-compatibility/2006" xmlns:r="http://schemas.openxmlformats.org/officeDocument/2006/relationships" xmlns:w="http://schemas.openxmlformats.org/wordprocessingml/2006/main" xmlns:w14="http://schemas.microsoft.com/office/word/2010/wordml" mc:Ignorable="w14">
   <w:docDefaults>
     <w:rPrDefault>
       <w:rPr>
@@ -971,378 +1168,144 @@
       </w:pPr>
     </w:pPrDefault>
   </w:docDefaults>
-  <w:latentStyles w:defLockedState="0" w:defUIPriority="99" w:defSemiHidden="0" w:defUnhideWhenUsed="0" w:defQFormat="0" w:count="371">
-    <w:lsdException w:name="Normal" w:uiPriority="0" w:qFormat="1"/>
-    <w:lsdException w:name="heading 1" w:uiPriority="9" w:qFormat="1"/>
-    <w:lsdException w:name="heading 2" w:semiHidden="1" w:uiPriority="9" w:unhideWhenUsed="1" w:qFormat="1"/>
-    <w:lsdException w:name="heading 3" w:semiHidden="1" w:uiPriority="9" w:unhideWhenUsed="1" w:qFormat="1"/>
-    <w:lsdException w:name="heading 4" w:semiHidden="1" w:uiPriority="9" w:unhideWhenUsed="1" w:qFormat="1"/>
-    <w:lsdException w:name="heading 5" w:semiHidden="1" w:uiPriority="9" w:unhideWhenUsed="1" w:qFormat="1"/>
-    <w:lsdException w:name="heading 6" w:semiHidden="1" w:uiPriority="9" w:unhideWhenUsed="1" w:qFormat="1"/>
-    <w:lsdException w:name="heading 7" w:semiHidden="1" w:uiPriority="9" w:unhideWhenUsed="1" w:qFormat="1"/>
-    <w:lsdException w:name="heading 8" w:semiHidden="1" w:uiPriority="9" w:unhideWhenUsed="1" w:qFormat="1"/>
-    <w:lsdException w:name="heading 9" w:semiHidden="1" w:uiPriority="9" w:unhideWhenUsed="1" w:qFormat="1"/>
-    <w:lsdException w:name="index 1" w:semiHidden="1" w:unhideWhenUsed="1"/>
-    <w:lsdException w:name="index 2" w:semiHidden="1" w:unhideWhenUsed="1"/>
-    <w:lsdException w:name="index 3" w:semiHidden="1" w:unhideWhenUsed="1"/>
-    <w:lsdException w:name="index 4" w:semiHidden="1" w:unhideWhenUsed="1"/>
-    <w:lsdException w:name="index 5" w:semiHidden="1" w:unhideWhenUsed="1"/>
-    <w:lsdException w:name="index 6" w:semiHidden="1" w:unhideWhenUsed="1"/>
-    <w:lsdException w:name="index 7" w:semiHidden="1" w:unhideWhenUsed="1"/>
-    <w:lsdException w:name="index 8" w:semiHidden="1" w:unhideWhenUsed="1"/>
-    <w:lsdException w:name="index 9" w:semiHidden="1" w:unhideWhenUsed="1"/>
-    <w:lsdException w:name="toc 1" w:semiHidden="1" w:uiPriority="39" w:unhideWhenUsed="1"/>
-    <w:lsdException w:name="toc 2" w:semiHidden="1" w:uiPriority="39" w:unhideWhenUsed="1"/>
-    <w:lsdException w:name="toc 3" w:semiHidden="1" w:uiPriority="39" w:unhideWhenUsed="1"/>
-    <w:lsdException w:name="toc 4" w:semiHidden="1" w:uiPriority="39" w:unhideWhenUsed="1"/>
-    <w:lsdException w:name="toc 5" w:semiHidden="1" w:uiPriority="39" w:unhideWhenUsed="1"/>
-    <w:lsdException w:name="toc 6" w:semiHidden="1" w:uiPriority="39" w:unhideWhenUsed="1"/>
-    <w:lsdException w:name="toc 7" w:semiHidden="1" w:uiPriority="39" w:unhideWhenUsed="1"/>
-    <w:lsdException w:name="toc 8" w:semiHidden="1" w:uiPriority="39" w:unhideWhenUsed="1"/>
-    <w:lsdException w:name="toc 9" w:semiHidden="1" w:uiPriority="39" w:unhideWhenUsed="1"/>
-    <w:lsdException w:name="Normal Indent" w:semiHidden="1" w:unhideWhenUsed="1"/>
-    <w:lsdException w:name="footnote text" w:semiHidden="1" w:unhideWhenUsed="1"/>
-    <w:lsdException w:name="annotation text" w:semiHidden="1" w:unhideWhenUsed="1"/>
-    <w:lsdException w:name="header" w:semiHidden="1" w:unhideWhenUsed="1"/>
-    <w:lsdException w:name="footer" w:semiHidden="1" w:unhideWhenUsed="1"/>
-    <w:lsdException w:name="index heading" w:semiHidden="1" w:unhideWhenUsed="1"/>
-    <w:lsdException w:name="caption" w:semiHidden="1" w:uiPriority="35" w:unhideWhenUsed="1" w:qFormat="1"/>
-    <w:lsdException w:name="table of figures" w:semiHidden="1" w:unhideWhenUsed="1"/>
-    <w:lsdException w:name="envelope address" w:semiHidden="1" w:unhideWhenUsed="1"/>
-    <w:lsdException w:name="envelope return" w:semiHidden="1" w:unhideWhenUsed="1"/>
-    <w:lsdException w:name="footnote reference" w:semiHidden="1" w:unhideWhenUsed="1"/>
-    <w:lsdException w:name="annotation reference" w:semiHidden="1" w:unhideWhenUsed="1"/>
-    <w:lsdException w:name="line number" w:semiHidden="1" w:unhideWhenUsed="1"/>
-    <w:lsdException w:name="page number" w:semiHidden="1" w:unhideWhenUsed="1"/>
-    <w:lsdException w:name="endnote reference" w:semiHidden="1" w:unhideWhenUsed="1"/>
-    <w:lsdException w:name="endnote text" w:semiHidden="1" w:unhideWhenUsed="1"/>
-    <w:lsdException w:name="table of authorities" w:semiHidden="1" w:unhideWhenUsed="1"/>
-    <w:lsdException w:name="macro" w:semiHidden="1" w:unhideWhenUsed="1"/>
-    <w:lsdException w:name="toa heading" w:semiHidden="1" w:unhideWhenUsed="1"/>
-    <w:lsdException w:name="List" w:semiHidden="1" w:unhideWhenUsed="1"/>
-    <w:lsdException w:name="List Bullet" w:semiHidden="1" w:unhideWhenUsed="1"/>
-    <w:lsdException w:name="List Number" w:semiHidden="1" w:unhideWhenUsed="1"/>
-    <w:lsdException w:name="List 2" w:semiHidden="1" w:unhideWhenUsed="1"/>
-    <w:lsdException w:name="List 3" w:semiHidden="1" w:unhideWhenUsed="1"/>
-    <w:lsdException w:name="List 4" w:semiHidden="1" w:unhideWhenUsed="1"/>
-    <w:lsdException w:name="List 5" w:semiHidden="1" w:unhideWhenUsed="1"/>
-    <w:lsdException w:name="List Bullet 2" w:semiHidden="1" w:unhideWhenUsed="1"/>
-    <w:lsdException w:name="List Bullet 3" w:semiHidden="1" w:unhideWhenUsed="1"/>
-    <w:lsdException w:name="List Bullet 4" w:semiHidden="1" w:unhideWhenUsed="1"/>
-    <w:lsdException w:name="List Bullet 5" w:semiHidden="1" w:unhideWhenUsed="1"/>
-    <w:lsdException w:name="List Number 2" w:semiHidden="1" w:unhideWhenUsed="1"/>
-    <w:lsdException w:name="List Number 3" w:semiHidden="1" w:unhideWhenUsed="1"/>
-    <w:lsdException w:name="List Number 4" w:semiHidden="1" w:unhideWhenUsed="1"/>
-    <w:lsdException w:name="List Number 5" w:semiHidden="1" w:unhideWhenUsed="1"/>
-    <w:lsdException w:name="Title" w:uiPriority="10" w:qFormat="1"/>
-    <w:lsdException w:name="Closing" w:semiHidden="1" w:unhideWhenUsed="1"/>
-    <w:lsdException w:name="Signature" w:semiHidden="1" w:unhideWhenUsed="1"/>
-    <w:lsdException w:name="Default Paragraph Font" w:semiHidden="1" w:uiPriority="1" w:unhideWhenUsed="1"/>
-    <w:lsdException w:name="Body Text" w:semiHidden="1" w:unhideWhenUsed="1"/>
-    <w:lsdException w:name="Body Text Indent" w:semiHidden="1" w:unhideWhenUsed="1"/>
-    <w:lsdException w:name="List Continue" w:semiHidden="1" w:unhideWhenUsed="1"/>
-    <w:lsdException w:name="List Continue 2" w:semiHidden="1" w:unhideWhenUsed="1"/>
-    <w:lsdException w:name="List Continue 3" w:semiHidden="1" w:unhideWhenUsed="1"/>
-    <w:lsdException w:name="List Continue 4" w:semiHidden="1" w:unhideWhenUsed="1"/>
-    <w:lsdException w:name="List Continue 5" w:semiHidden="1" w:unhideWhenUsed="1"/>
-    <w:lsdException w:name="Message Header" w:semiHidden="1" w:unhideWhenUsed="1"/>
-    <w:lsdException w:name="Subtitle" w:uiPriority="11" w:qFormat="1"/>
-    <w:lsdException w:name="Salutation" w:semiHidden="1" w:unhideWhenUsed="1"/>
-    <w:lsdException w:name="Date" w:semiHidden="1" w:unhideWhenUsed="1"/>
-    <w:lsdException w:name="Body Text First Indent" w:semiHidden="1" w:unhideWhenUsed="1"/>
-    <w:lsdException w:name="Body Text First Indent 2" w:semiHidden="1" w:unhideWhenUsed="1"/>
-    <w:lsdException w:name="Note Heading" w:semiHidden="1" w:unhideWhenUsed="1"/>
-    <w:lsdException w:name="Body Text 2" w:semiHidden="1" w:unhideWhenUsed="1"/>
-    <w:lsdException w:name="Body Text 3" w:semiHidden="1" w:unhideWhenUsed="1"/>
-    <w:lsdException w:name="Body Text Indent 2" w:semiHidden="1" w:unhideWhenUsed="1"/>
-    <w:lsdException w:name="Body Text Indent 3" w:semiHidden="1" w:unhideWhenUsed="1"/>
-    <w:lsdException w:name="Block Text" w:semiHidden="1" w:unhideWhenUsed="1"/>
-    <w:lsdException w:name="Hyperlink" w:semiHidden="1" w:unhideWhenUsed="1"/>
-    <w:lsdException w:name="FollowedHyperlink" w:semiHidden="1" w:unhideWhenUsed="1"/>
-    <w:lsdException w:name="Strong" w:uiPriority="22" w:qFormat="1"/>
-    <w:lsdException w:name="Emphasis" w:uiPriority="20" w:qFormat="1"/>
-    <w:lsdException w:name="Document Map" w:semiHidden="1" w:unhideWhenUsed="1"/>
-    <w:lsdException w:name="Plain Text" w:semiHidden="1" w:unhideWhenUsed="1"/>
-    <w:lsdException w:name="E-mail Signature" w:semiHidden="1" w:unhideWhenUsed="1"/>
-    <w:lsdException w:name="HTML Top of Form" w:semiHidden="1" w:unhideWhenUsed="1"/>
-    <w:lsdException w:name="HTML Bottom of Form" w:semiHidden="1" w:unhideWhenUsed="1"/>
-    <w:lsdException w:name="Normal (Web)" w:semiHidden="1" w:unhideWhenUsed="1"/>
-    <w:lsdException w:name="HTML Acronym" w:semiHidden="1" w:unhideWhenUsed="1"/>
-    <w:lsdException w:name="HTML Address" w:semiHidden="1" w:unhideWhenUsed="1"/>
-    <w:lsdException w:name="HTML Cite" w:semiHidden="1" w:unhideWhenUsed="1"/>
-    <w:lsdException w:name="HTML Code" w:semiHidden="1" w:unhideWhenUsed="1"/>
-    <w:lsdException w:name="HTML Definition" w:semiHidden="1" w:unhideWhenUsed="1"/>
-    <w:lsdException w:name="HTML Keyboard" w:semiHidden="1" w:unhideWhenUsed="1"/>
-    <w:lsdException w:name="HTML Preformatted" w:semiHidden="1" w:unhideWhenUsed="1"/>
-    <w:lsdException w:name="HTML Sample" w:semiHidden="1" w:unhideWhenUsed="1"/>
-    <w:lsdException w:name="HTML Typewriter" w:semiHidden="1" w:unhideWhenUsed="1"/>
-    <w:lsdException w:name="HTML Variable" w:semiHidden="1" w:unhideWhenUsed="1"/>
-    <w:lsdException w:name="Normal Table" w:semiHidden="1" w:unhideWhenUsed="1"/>
-    <w:lsdException w:name="annotation subject" w:semiHidden="1" w:unhideWhenUsed="1"/>
-    <w:lsdException w:name="No List" w:semiHidden="1" w:unhideWhenUsed="1"/>
-    <w:lsdException w:name="Outline List 1" w:semiHidden="1" w:unhideWhenUsed="1"/>
-    <w:lsdException w:name="Outline List 2" w:semiHidden="1" w:unhideWhenUsed="1"/>
-    <w:lsdException w:name="Outline List 3" w:semiHidden="1" w:unhideWhenUsed="1"/>
-    <w:lsdException w:name="Table Simple 1" w:semiHidden="1" w:unhideWhenUsed="1"/>
-    <w:lsdException w:name="Table Simple 2" w:semiHidden="1" w:unhideWhenUsed="1"/>
-    <w:lsdException w:name="Table Simple 3" w:semiHidden="1" w:unhideWhenUsed="1"/>
-    <w:lsdException w:name="Table Classic 1" w:semiHidden="1" w:unhideWhenUsed="1"/>
-    <w:lsdException w:name="Table Classic 2" w:semiHidden="1" w:unhideWhenUsed="1"/>
-    <w:lsdException w:name="Table Classic 3" w:semiHidden="1" w:unhideWhenUsed="1"/>
-    <w:lsdException w:name="Table Classic 4" w:semiHidden="1" w:unhideWhenUsed="1"/>
-    <w:lsdException w:name="Table Colorful 1" w:semiHidden="1" w:unhideWhenUsed="1"/>
-    <w:lsdException w:name="Table Colorful 2" w:semiHidden="1" w:unhideWhenUsed="1"/>
-    <w:lsdException w:name="Table Colorful 3" w:semiHidden="1" w:unhideWhenUsed="1"/>
-    <w:lsdException w:name="Table Columns 1" w:semiHidden="1" w:unhideWhenUsed="1"/>
-    <w:lsdException w:name="Table Columns 2" w:semiHidden="1" w:unhideWhenUsed="1"/>
-    <w:lsdException w:name="Table Columns 3" w:semiHidden="1" w:unhideWhenUsed="1"/>
-    <w:lsdException w:name="Table Columns 4" w:semiHidden="1" w:unhideWhenUsed="1"/>
-    <w:lsdException w:name="Table Columns 5" w:semiHidden="1" w:unhideWhenUsed="1"/>
-    <w:lsdException w:name="Table Grid 1" w:semiHidden="1" w:unhideWhenUsed="1"/>
-    <w:lsdException w:name="Table Grid 2" w:semiHidden="1" w:unhideWhenUsed="1"/>
-    <w:lsdException w:name="Table Grid 3" w:semiHidden="1" w:unhideWhenUsed="1"/>
-    <w:lsdException w:name="Table Grid 4" w:semiHidden="1" w:unhideWhenUsed="1"/>
-    <w:lsdException w:name="Table Grid 5" w:semiHidden="1" w:unhideWhenUsed="1"/>
-    <w:lsdException w:name="Table Grid 6" w:semiHidden="1" w:unhideWhenUsed="1"/>
-    <w:lsdException w:name="Table Grid 7" w:semiHidden="1" w:unhideWhenUsed="1"/>
-    <w:lsdException w:name="Table Grid 8" w:semiHidden="1" w:unhideWhenUsed="1"/>
-    <w:lsdException w:name="Table List 1" w:semiHidden="1" w:unhideWhenUsed="1"/>
-    <w:lsdException w:name="Table List 2" w:semiHidden="1" w:unhideWhenUsed="1"/>
-    <w:lsdException w:name="Table List 3" w:semiHidden="1" w:unhideWhenUsed="1"/>
-    <w:lsdException w:name="Table List 4" w:semiHidden="1" w:unhideWhenUsed="1"/>
-    <w:lsdException w:name="Table List 5" w:semiHidden="1" w:unhideWhenUsed="1"/>
-    <w:lsdException w:name="Table List 6" w:semiHidden="1" w:unhideWhenUsed="1"/>
-    <w:lsdException w:name="Table List 7" w:semiHidden="1" w:unhideWhenUsed="1"/>
-    <w:lsdException w:name="Table List 8" w:semiHidden="1" w:unhideWhenUsed="1"/>
-    <w:lsdException w:name="Table 3D effects 1" w:semiHidden="1" w:unhideWhenUsed="1"/>
-    <w:lsdException w:name="Table 3D effects 2" w:semiHidden="1" w:unhideWhenUsed="1"/>
-    <w:lsdException w:name="Table 3D effects 3" w:semiHidden="1" w:unhideWhenUsed="1"/>
-    <w:lsdException w:name="Table Contemporary" w:semiHidden="1" w:unhideWhenUsed="1"/>
-    <w:lsdException w:name="Table Elegant" w:semiHidden="1" w:unhideWhenUsed="1"/>
-    <w:lsdException w:name="Table Professional" w:semiHidden="1" w:unhideWhenUsed="1"/>
-    <w:lsdException w:name="Table Subtle 1" w:semiHidden="1" w:unhideWhenUsed="1"/>
-    <w:lsdException w:name="Table Subtle 2" w:semiHidden="1" w:unhideWhenUsed="1"/>
-    <w:lsdException w:name="Table Web 1" w:semiHidden="1" w:unhideWhenUsed="1"/>
-    <w:lsdException w:name="Table Web 2" w:semiHidden="1" w:unhideWhenUsed="1"/>
-    <w:lsdException w:name="Table Web 3" w:semiHidden="1" w:unhideWhenUsed="1"/>
-    <w:lsdException w:name="Balloon Text" w:semiHidden="1" w:unhideWhenUsed="1"/>
-    <w:lsdException w:name="Table Grid" w:uiPriority="39"/>
-    <w:lsdException w:name="Table Theme" w:semiHidden="1" w:unhideWhenUsed="1"/>
-    <w:lsdException w:name="Placeholder Text" w:semiHidden="1"/>
-    <w:lsdException w:name="No Spacing" w:uiPriority="1" w:qFormat="1"/>
-    <w:lsdException w:name="Light Shading" w:uiPriority="60"/>
-    <w:lsdException w:name="Light List" w:uiPriority="61"/>
-    <w:lsdException w:name="Light Grid" w:uiPriority="62"/>
-    <w:lsdException w:name="Medium Shading 1" w:uiPriority="63"/>
-    <w:lsdException w:name="Medium Shading 2" w:uiPriority="64"/>
-    <w:lsdException w:name="Medium List 1" w:uiPriority="65"/>
-    <w:lsdException w:name="Medium List 2" w:uiPriority="66"/>
-    <w:lsdException w:name="Medium Grid 1" w:uiPriority="67"/>
-    <w:lsdException w:name="Medium Grid 2" w:uiPriority="68"/>
-    <w:lsdException w:name="Medium Grid 3" w:uiPriority="69"/>
-    <w:lsdException w:name="Dark List" w:uiPriority="70"/>
-    <w:lsdException w:name="Colorful Shading" w:uiPriority="71"/>
-    <w:lsdException w:name="Colorful List" w:uiPriority="72"/>
-    <w:lsdException w:name="Colorful Grid" w:uiPriority="73"/>
-    <w:lsdException w:name="Light Shading Accent 1" w:uiPriority="60"/>
-    <w:lsdException w:name="Light List Accent 1" w:uiPriority="61"/>
-    <w:lsdException w:name="Light Grid Accent 1" w:uiPriority="62"/>
-    <w:lsdException w:name="Medium Shading 1 Accent 1" w:uiPriority="63"/>
-    <w:lsdException w:name="Medium Shading 2 Accent 1" w:uiPriority="64"/>
-    <w:lsdException w:name="Medium List 1 Accent 1" w:uiPriority="65"/>
-    <w:lsdException w:name="Revision" w:semiHidden="1"/>
-    <w:lsdException w:name="List Paragraph" w:uiPriority="34" w:qFormat="1"/>
-    <w:lsdException w:name="Quote" w:uiPriority="29" w:qFormat="1"/>
-    <w:lsdException w:name="Intense Quote" w:uiPriority="30" w:qFormat="1"/>
-    <w:lsdException w:name="Medium List 2 Accent 1" w:uiPriority="66"/>
-    <w:lsdException w:name="Medium Grid 1 Accent 1" w:uiPriority="67"/>
-    <w:lsdException w:name="Medium Grid 2 Accent 1" w:uiPriority="68"/>
-    <w:lsdException w:name="Medium Grid 3 Accent 1" w:uiPriority="69"/>
-    <w:lsdException w:name="Dark List Accent 1" w:uiPriority="70"/>
-    <w:lsdException w:name="Colorful Shading Accent 1" w:uiPriority="71"/>
-    <w:lsdException w:name="Colorful List Accent 1" w:uiPriority="72"/>
-    <w:lsdException w:name="Colorful Grid Accent 1" w:uiPriority="73"/>
-    <w:lsdException w:name="Light Shading Accent 2" w:uiPriority="60"/>
-    <w:lsdException w:name="Light List Accent 2" w:uiPriority="61"/>
-    <w:lsdException w:name="Light Grid Accent 2" w:uiPriority="62"/>
-    <w:lsdException w:name="Medium Shading 1 Accent 2" w:uiPriority="63"/>
-    <w:lsdException w:name="Medium Shading 2 Accent 2" w:uiPriority="64"/>
-    <w:lsdException w:name="Medium List 1 Accent 2" w:uiPriority="65"/>
-    <w:lsdException w:name="Medium List 2 Accent 2" w:uiPriority="66"/>
-    <w:lsdException w:name="Medium Grid 1 Accent 2" w:uiPriority="67"/>
-    <w:lsdException w:name="Medium Grid 2 Accent 2" w:uiPriority="68"/>
-    <w:lsdException w:name="Medium Grid 3 Accent 2" w:uiPriority="69"/>
-    <w:lsdException w:name="Dark List Accent 2" w:uiPriority="70"/>
-    <w:lsdException w:name="Colorful Shading Accent 2" w:uiPriority="71"/>
-    <w:lsdException w:name="Colorful List Accent 2" w:uiPriority="72"/>
-    <w:lsdException w:name="Colorful Grid Accent 2" w:uiPriority="73"/>
-    <w:lsdException w:name="Light Shading Accent 3" w:uiPriority="60"/>
-    <w:lsdException w:name="Light List Accent 3" w:uiPriority="61"/>
-    <w:lsdException w:name="Light Grid Accent 3" w:uiPriority="62"/>
-    <w:lsdException w:name="Medium Shading 1 Accent 3" w:uiPriority="63"/>
-    <w:lsdException w:name="Medium Shading 2 Accent 3" w:uiPriority="64"/>
-    <w:lsdException w:name="Medium List 1 Accent 3" w:uiPriority="65"/>
-    <w:lsdException w:name="Medium List 2 Accent 3" w:uiPriority="66"/>
-    <w:lsdException w:name="Medium Grid 1 Accent 3" w:uiPriority="67"/>
-    <w:lsdException w:name="Medium Grid 2 Accent 3" w:uiPriority="68"/>
-    <w:lsdException w:name="Medium Grid 3 Accent 3" w:uiPriority="69"/>
-    <w:lsdException w:name="Dark List Accent 3" w:uiPriority="70"/>
-    <w:lsdException w:name="Colorful Shading Accent 3" w:uiPriority="71"/>
-    <w:lsdException w:name="Colorful List Accent 3" w:uiPriority="72"/>
-    <w:lsdException w:name="Colorful Grid Accent 3" w:uiPriority="73"/>
-    <w:lsdException w:name="Light Shading Accent 4" w:uiPriority="60"/>
-    <w:lsdException w:name="Light List Accent 4" w:uiPriority="61"/>
-    <w:lsdException w:name="Light Grid Accent 4" w:uiPriority="62"/>
-    <w:lsdException w:name="Medium Shading 1 Accent 4" w:uiPriority="63"/>
-    <w:lsdException w:name="Medium Shading 2 Accent 4" w:uiPriority="64"/>
-    <w:lsdException w:name="Medium List 1 Accent 4" w:uiPriority="65"/>
-    <w:lsdException w:name="Medium List 2 Accent 4" w:uiPriority="66"/>
-    <w:lsdException w:name="Medium Grid 1 Accent 4" w:uiPriority="67"/>
-    <w:lsdException w:name="Medium Grid 2 Accent 4" w:uiPriority="68"/>
-    <w:lsdException w:name="Medium Grid 3 Accent 4" w:uiPriority="69"/>
-    <w:lsdException w:name="Dark List Accent 4" w:uiPriority="70"/>
-    <w:lsdException w:name="Colorful Shading Accent 4" w:uiPriority="71"/>
-    <w:lsdException w:name="Colorful List Accent 4" w:uiPriority="72"/>
-    <w:lsdException w:name="Colorful Grid Accent 4" w:uiPriority="73"/>
-    <w:lsdException w:name="Light Shading Accent 5" w:uiPriority="60"/>
-    <w:lsdException w:name="Light List Accent 5" w:uiPriority="61"/>
-    <w:lsdException w:name="Light Grid Accent 5" w:uiPriority="62"/>
-    <w:lsdException w:name="Medium Shading 1 Accent 5" w:uiPriority="63"/>
-    <w:lsdException w:name="Medium Shading 2 Accent 5" w:uiPriority="64"/>
-    <w:lsdException w:name="Medium List 1 Accent 5" w:uiPriority="65"/>
-    <w:lsdException w:name="Medium List 2 Accent 5" w:uiPriority="66"/>
-    <w:lsdException w:name="Medium Grid 1 Accent 5" w:uiPriority="67"/>
-    <w:lsdException w:name="Medium Grid 2 Accent 5" w:uiPriority="68"/>
-    <w:lsdException w:name="Medium Grid 3 Accent 5" w:uiPriority="69"/>
-    <w:lsdException w:name="Dark List Accent 5" w:uiPriority="70"/>
-    <w:lsdException w:name="Colorful Shading Accent 5" w:uiPriority="71"/>
-    <w:lsdException w:name="Colorful List Accent 5" w:uiPriority="72"/>
-    <w:lsdException w:name="Colorful Grid Accent 5" w:uiPriority="73"/>
-    <w:lsdException w:name="Light Shading Accent 6" w:uiPriority="60"/>
-    <w:lsdException w:name="Light List Accent 6" w:uiPriority="61"/>
-    <w:lsdException w:name="Light Grid Accent 6" w:uiPriority="62"/>
-    <w:lsdException w:name="Medium Shading 1 Accent 6" w:uiPriority="63"/>
-    <w:lsdException w:name="Medium Shading 2 Accent 6" w:uiPriority="64"/>
-    <w:lsdException w:name="Medium List 1 Accent 6" w:uiPriority="65"/>
-    <w:lsdException w:name="Medium List 2 Accent 6" w:uiPriority="66"/>
-    <w:lsdException w:name="Medium Grid 1 Accent 6" w:uiPriority="67"/>
-    <w:lsdException w:name="Medium Grid 2 Accent 6" w:uiPriority="68"/>
-    <w:lsdException w:name="Medium Grid 3 Accent 6" w:uiPriority="69"/>
-    <w:lsdException w:name="Dark List Accent 6" w:uiPriority="70"/>
-    <w:lsdException w:name="Colorful Shading Accent 6" w:uiPriority="71"/>
-    <w:lsdException w:name="Colorful List Accent 6" w:uiPriority="72"/>
-    <w:lsdException w:name="Colorful Grid Accent 6" w:uiPriority="73"/>
-    <w:lsdException w:name="Subtle Emphasis" w:uiPriority="19" w:qFormat="1"/>
-    <w:lsdException w:name="Intense Emphasis" w:uiPriority="21" w:qFormat="1"/>
-    <w:lsdException w:name="Subtle Reference" w:uiPriority="31" w:qFormat="1"/>
-    <w:lsdException w:name="Intense Reference" w:uiPriority="32" w:qFormat="1"/>
-    <w:lsdException w:name="Book Title" w:uiPriority="33" w:qFormat="1"/>
-    <w:lsdException w:name="Bibliography" w:semiHidden="1" w:uiPriority="37" w:unhideWhenUsed="1"/>
-    <w:lsdException w:name="TOC Heading" w:semiHidden="1" w:uiPriority="39" w:unhideWhenUsed="1" w:qFormat="1"/>
-    <w:lsdException w:name="Plain Table 1" w:uiPriority="41"/>
-    <w:lsdException w:name="Plain Table 2" w:uiPriority="42"/>
-    <w:lsdException w:name="Plain Table 3" w:uiPriority="43"/>
-    <w:lsdException w:name="Plain Table 4" w:uiPriority="44"/>
-    <w:lsdException w:name="Plain Table 5" w:uiPriority="45"/>
-    <w:lsdException w:name="Grid Table Light" w:uiPriority="40"/>
-    <w:lsdException w:name="Grid Table 1 Light" w:uiPriority="46"/>
-    <w:lsdException w:name="Grid Table 2" w:uiPriority="47"/>
-    <w:lsdException w:name="Grid Table 3" w:uiPriority="48"/>
-    <w:lsdException w:name="Grid Table 4" w:uiPriority="49"/>
-    <w:lsdException w:name="Grid Table 5 Dark" w:uiPriority="50"/>
-    <w:lsdException w:name="Grid Table 6 Colorful" w:uiPriority="51"/>
-    <w:lsdException w:name="Grid Table 7 Colorful" w:uiPriority="52"/>
-    <w:lsdException w:name="Grid Table 1 Light Accent 1" w:uiPriority="46"/>
-    <w:lsdException w:name="Grid Table 2 Accent 1" w:uiPriority="47"/>
-    <w:lsdException w:name="Grid Table 3 Accent 1" w:uiPriority="48"/>
-    <w:lsdException w:name="Grid Table 4 Accent 1" w:uiPriority="49"/>
-    <w:lsdException w:name="Grid Table 5 Dark Accent 1" w:uiPriority="50"/>
-    <w:lsdException w:name="Grid Table 6 Colorful Accent 1" w:uiPriority="51"/>
-    <w:lsdException w:name="Grid Table 7 Colorful Accent 1" w:uiPriority="52"/>
-    <w:lsdException w:name="Grid Table 1 Light Accent 2" w:uiPriority="46"/>
-    <w:lsdException w:name="Grid Table 2 Accent 2" w:uiPriority="47"/>
-    <w:lsdException w:name="Grid Table 3 Accent 2" w:uiPriority="48"/>
-    <w:lsdException w:name="Grid Table 4 Accent 2" w:uiPriority="49"/>
-    <w:lsdException w:name="Grid Table 5 Dark Accent 2" w:uiPriority="50"/>
-    <w:lsdException w:name="Grid Table 6 Colorful Accent 2" w:uiPriority="51"/>
-    <w:lsdException w:name="Grid Table 7 Colorful Accent 2" w:uiPriority="52"/>
-    <w:lsdException w:name="Grid Table 1 Light Accent 3" w:uiPriority="46"/>
-    <w:lsdException w:name="Grid Table 2 Accent 3" w:uiPriority="47"/>
-    <w:lsdException w:name="Grid Table 3 Accent 3" w:uiPriority="48"/>
-    <w:lsdException w:name="Grid Table 4 Accent 3" w:uiPriority="49"/>
-    <w:lsdException w:name="Grid Table 5 Dark Accent 3" w:uiPriority="50"/>
-    <w:lsdException w:name="Grid Table 6 Colorful Accent 3" w:uiPriority="51"/>
-    <w:lsdException w:name="Grid Table 7 Colorful Accent 3" w:uiPriority="52"/>
-    <w:lsdException w:name="Grid Table 1 Light Accent 4" w:uiPriority="46"/>
-    <w:lsdException w:name="Grid Table 2 Accent 4" w:uiPriority="47"/>
-    <w:lsdException w:name="Grid Table 3 Accent 4" w:uiPriority="48"/>
-    <w:lsdException w:name="Grid Table 4 Accent 4" w:uiPriority="49"/>
-    <w:lsdException w:name="Grid Table 5 Dark Accent 4" w:uiPriority="50"/>
-    <w:lsdException w:name="Grid Table 6 Colorful Accent 4" w:uiPriority="51"/>
-    <w:lsdException w:name="Grid Table 7 Colorful Accent 4" w:uiPriority="52"/>
-    <w:lsdException w:name="Grid Table 1 Light Accent 5" w:uiPriority="46"/>
-    <w:lsdException w:name="Grid Table 2 Accent 5" w:uiPriority="47"/>
-    <w:lsdException w:name="Grid Table 3 Accent 5" w:uiPriority="48"/>
-    <w:lsdException w:name="Grid Table 4 Accent 5" w:uiPriority="49"/>
-    <w:lsdException w:name="Grid Table 5 Dark Accent 5" w:uiPriority="50"/>
-    <w:lsdException w:name="Grid Table 6 Colorful Accent 5" w:uiPriority="51"/>
-    <w:lsdException w:name="Grid Table 7 Colorful Accent 5" w:uiPriority="52"/>
-    <w:lsdException w:name="Grid Table 1 Light Accent 6" w:uiPriority="46"/>
-    <w:lsdException w:name="Grid Table 2 Accent 6" w:uiPriority="47"/>
-    <w:lsdException w:name="Grid Table 3 Accent 6" w:uiPriority="48"/>
-    <w:lsdException w:name="Grid Table 4 Accent 6" w:uiPriority="49"/>
-    <w:lsdException w:name="Grid Table 5 Dark Accent 6" w:uiPriority="50"/>
-    <w:lsdException w:name="Grid Table 6 Colorful Accent 6" w:uiPriority="51"/>
-    <w:lsdException w:name="Grid Table 7 Colorful Accent 6" w:uiPriority="52"/>
-    <w:lsdException w:name="List Table 1 Light" w:uiPriority="46"/>
-    <w:lsdException w:name="List Table 2" w:uiPriority="47"/>
-    <w:lsdException w:name="List Table 3" w:uiPriority="48"/>
-    <w:lsdException w:name="List Table 4" w:uiPriority="49"/>
-    <w:lsdException w:name="List Table 5 Dark" w:uiPriority="50"/>
-    <w:lsdException w:name="List Table 6 Colorful" w:uiPriority="51"/>
-    <w:lsdException w:name="List Table 7 Colorful" w:uiPriority="52"/>
-    <w:lsdException w:name="List Table 1 Light Accent 1" w:uiPriority="46"/>
-    <w:lsdException w:name="List Table 2 Accent 1" w:uiPriority="47"/>
-    <w:lsdException w:name="List Table 3 Accent 1" w:uiPriority="48"/>
-    <w:lsdException w:name="List Table 4 Accent 1" w:uiPriority="49"/>
-    <w:lsdException w:name="List Table 5 Dark Accent 1" w:uiPriority="50"/>
-    <w:lsdException w:name="List Table 6 Colorful Accent 1" w:uiPriority="51"/>
-    <w:lsdException w:name="List Table 7 Colorful Accent 1" w:uiPriority="52"/>
-    <w:lsdException w:name="List Table 1 Light Accent 2" w:uiPriority="46"/>
-    <w:lsdException w:name="List Table 2 Accent 2" w:uiPriority="47"/>
-    <w:lsdException w:name="List Table 3 Accent 2" w:uiPriority="48"/>
-    <w:lsdException w:name="List Table 4 Accent 2" w:uiPriority="49"/>
-    <w:lsdException w:name="List Table 5 Dark Accent 2" w:uiPriority="50"/>
-    <w:lsdException w:name="List Table 6 Colorful Accent 2" w:uiPriority="51"/>
-    <w:lsdException w:name="List Table 7 Colorful Accent 2" w:uiPriority="52"/>
-    <w:lsdException w:name="List Table 1 Light Accent 3" w:uiPriority="46"/>
-    <w:lsdException w:name="List Table 2 Accent 3" w:uiPriority="47"/>
-    <w:lsdException w:name="List Table 3 Accent 3" w:uiPriority="48"/>
-    <w:lsdException w:name="List Table 4 Accent 3" w:uiPriority="49"/>
-    <w:lsdException w:name="List Table 5 Dark Accent 3" w:uiPriority="50"/>
-    <w:lsdException w:name="List Table 6 Colorful Accent 3" w:uiPriority="51"/>
-    <w:lsdException w:name="List Table 7 Colorful Accent 3" w:uiPriority="52"/>
-    <w:lsdException w:name="List Table 1 Light Accent 4" w:uiPriority="46"/>
-    <w:lsdException w:name="List Table 2 Accent 4" w:uiPriority="47"/>
-    <w:lsdException w:name="List Table 3 Accent 4" w:uiPriority="48"/>
-    <w:lsdException w:name="List Table 4 Accent 4" w:uiPriority="49"/>
-    <w:lsdException w:name="List Table 5 Dark Accent 4" w:uiPriority="50"/>
-    <w:lsdException w:name="List Table 6 Colorful Accent 4" w:uiPriority="51"/>
-    <w:lsdException w:name="List Table 7 Colorful Accent 4" w:uiPriority="52"/>
-    <w:lsdException w:name="List Table 1 Light Accent 5" w:uiPriority="46"/>
-    <w:lsdException w:name="List Table 2 Accent 5" w:uiPriority="47"/>
-    <w:lsdException w:name="List Table 3 Accent 5" w:uiPriority="48"/>
-    <w:lsdException w:name="List Table 4 Accent 5" w:uiPriority="49"/>
-    <w:lsdException w:name="List Table 5 Dark Accent 5" w:uiPriority="50"/>
-    <w:lsdException w:name="List Table 6 Colorful Accent 5" w:uiPriority="51"/>
-    <w:lsdException w:name="List Table 7 Colorful Accent 5" w:uiPriority="52"/>
-    <w:lsdException w:name="List Table 1 Light Accent 6" w:uiPriority="46"/>
-    <w:lsdException w:name="List Table 2 Accent 6" w:uiPriority="47"/>
-    <w:lsdException w:name="List Table 3 Accent 6" w:uiPriority="48"/>
-    <w:lsdException w:name="List Table 4 Accent 6" w:uiPriority="49"/>
-    <w:lsdException w:name="List Table 5 Dark Accent 6" w:uiPriority="50"/>
-    <w:lsdException w:name="List Table 6 Colorful Accent 6" w:uiPriority="51"/>
-    <w:lsdException w:name="List Table 7 Colorful Accent 6" w:uiPriority="52"/>
+  <w:latentStyles w:defLockedState="0" w:defUIPriority="99" w:defSemiHidden="1" w:defUnhideWhenUsed="1" w:defQFormat="0" w:count="267">
+    <w:lsdException w:name="Normal" w:semiHidden="0" w:uiPriority="0" w:unhideWhenUsed="0" w:qFormat="1"/>
+    <w:lsdException w:name="heading 1" w:semiHidden="0" w:uiPriority="9" w:unhideWhenUsed="0" w:qFormat="1"/>
+    <w:lsdException w:name="heading 2" w:uiPriority="9" w:qFormat="1"/>
+    <w:lsdException w:name="heading 3" w:uiPriority="9" w:qFormat="1"/>
+    <w:lsdException w:name="heading 4" w:uiPriority="9" w:qFormat="1"/>
+    <w:lsdException w:name="heading 5" w:uiPriority="9" w:qFormat="1"/>
+    <w:lsdException w:name="heading 6" w:uiPriority="9" w:qFormat="1"/>
+    <w:lsdException w:name="heading 7" w:uiPriority="9" w:qFormat="1"/>
+    <w:lsdException w:name="heading 8" w:uiPriority="9" w:qFormat="1"/>
+    <w:lsdException w:name="heading 9" w:uiPriority="9" w:qFormat="1"/>
+    <w:lsdException w:name="toc 1" w:uiPriority="39"/>
+    <w:lsdException w:name="toc 2" w:uiPriority="39"/>
+    <w:lsdException w:name="toc 3" w:uiPriority="39"/>
+    <w:lsdException w:name="toc 4" w:uiPriority="39"/>
+    <w:lsdException w:name="toc 5" w:uiPriority="39"/>
+    <w:lsdException w:name="toc 6" w:uiPriority="39"/>
+    <w:lsdException w:name="toc 7" w:uiPriority="39"/>
+    <w:lsdException w:name="toc 8" w:uiPriority="39"/>
+    <w:lsdException w:name="toc 9" w:uiPriority="39"/>
+    <w:lsdException w:name="caption" w:uiPriority="35" w:qFormat="1"/>
+    <w:lsdException w:name="Title" w:semiHidden="0" w:uiPriority="10" w:unhideWhenUsed="0" w:qFormat="1"/>
+    <w:lsdException w:name="Default Paragraph Font" w:uiPriority="1"/>
+    <w:lsdException w:name="Subtitle" w:semiHidden="0" w:uiPriority="11" w:unhideWhenUsed="0" w:qFormat="1"/>
+    <w:lsdException w:name="Strong" w:semiHidden="0" w:uiPriority="22" w:unhideWhenUsed="0" w:qFormat="1"/>
+    <w:lsdException w:name="Emphasis" w:semiHidden="0" w:uiPriority="20" w:unhideWhenUsed="0" w:qFormat="1"/>
+    <w:lsdException w:name="Table Grid" w:semiHidden="0" w:uiPriority="39" w:unhideWhenUsed="0"/>
+    <w:lsdException w:name="Placeholder Text" w:unhideWhenUsed="0"/>
+    <w:lsdException w:name="No Spacing" w:semiHidden="0" w:uiPriority="1" w:unhideWhenUsed="0" w:qFormat="1"/>
+    <w:lsdException w:name="Light Shading" w:semiHidden="0" w:uiPriority="60" w:unhideWhenUsed="0"/>
+    <w:lsdException w:name="Light List" w:semiHidden="0" w:uiPriority="61" w:unhideWhenUsed="0"/>
+    <w:lsdException w:name="Light Grid" w:semiHidden="0" w:uiPriority="62" w:unhideWhenUsed="0"/>
+    <w:lsdException w:name="Medium Shading 1" w:semiHidden="0" w:uiPriority="63" w:unhideWhenUsed="0"/>
+    <w:lsdException w:name="Medium Shading 2" w:semiHidden="0" w:uiPriority="64" w:unhideWhenUsed="0"/>
+    <w:lsdException w:name="Medium List 1" w:semiHidden="0" w:uiPriority="65" w:unhideWhenUsed="0"/>
+    <w:lsdException w:name="Medium List 2" w:semiHidden="0" w:uiPriority="66" w:unhideWhenUsed="0"/>
+    <w:lsdException w:name="Medium Grid 1" w:semiHidden="0" w:uiPriority="67" w:unhideWhenUsed="0"/>
+    <w:lsdException w:name="Medium Grid 2" w:semiHidden="0" w:uiPriority="68" w:unhideWhenUsed="0"/>
+    <w:lsdException w:name="Medium Grid 3" w:semiHidden="0" w:uiPriority="69" w:unhideWhenUsed="0"/>
+    <w:lsdException w:name="Dark List" w:semiHidden="0" w:uiPriority="70" w:unhideWhenUsed="0"/>
+    <w:lsdException w:name="Colorful Shading" w:semiHidden="0" w:uiPriority="71" w:unhideWhenUsed="0"/>
+    <w:lsdException w:name="Colorful List" w:semiHidden="0" w:uiPriority="72" w:unhideWhenUsed="0"/>
+    <w:lsdException w:name="Colorful Grid" w:semiHidden="0" w:uiPriority="73" w:unhideWhenUsed="0"/>
+    <w:lsdException w:name="Light Shading Accent 1" w:semiHidden="0" w:uiPriority="60" w:unhideWhenUsed="0"/>
+    <w:lsdException w:name="Light List Accent 1" w:semiHidden="0" w:uiPriority="61" w:unhideWhenUsed="0"/>
+    <w:lsdException w:name="Light Grid Accent 1" w:semiHidden="0" w:uiPriority="62" w:unhideWhenUsed="0"/>
+    <w:lsdException w:name="Medium Shading 1 Accent 1" w:semiHidden="0" w:uiPriority="63" w:unhideWhenUsed="0"/>
+    <w:lsdException w:name="Medium Shading 2 Accent 1" w:semiHidden="0" w:uiPriority="64" w:unhideWhenUsed="0"/>
+    <w:lsdException w:name="Medium List 1 Accent 1" w:semiHidden="0" w:uiPriority="65" w:unhideWhenUsed="0"/>
+    <w:lsdException w:name="Revision" w:unhideWhenUsed="0"/>
+    <w:lsdException w:name="List Paragraph" w:semiHidden="0" w:uiPriority="34" w:unhideWhenUsed="0" w:qFormat="1"/>
+    <w:lsdException w:name="Quote" w:semiHidden="0" w:uiPriority="29" w:unhideWhenUsed="0" w:qFormat="1"/>
+    <w:lsdException w:name="Intense Quote" w:semiHidden="0" w:uiPriority="30" w:unhideWhenUsed="0" w:qFormat="1"/>
+    <w:lsdException w:name="Medium List 2 Accent 1" w:semiHidden="0" w:uiPriority="66" w:unhideWhenUsed="0"/>
+    <w:lsdException w:name="Medium Grid 1 Accent 1" w:semiHidden="0" w:uiPriority="67" w:unhideWhenUsed="0"/>
+    <w:lsdException w:name="Medium Grid 2 Accent 1" w:semiHidden="0" w:uiPriority="68" w:unhideWhenUsed="0"/>
+    <w:lsdException w:name="Medium Grid 3 Accent 1" w:semiHidden="0" w:uiPriority="69" w:unhideWhenUsed="0"/>
+    <w:lsdException w:name="Dark List Accent 1" w:semiHidden="0" w:uiPriority="70" w:unhideWhenUsed="0"/>
+    <w:lsdException w:name="Colorful Shading Accent 1" w:semiHidden="0" w:uiPriority="71" w:unhideWhenUsed="0"/>
+    <w:lsdException w:name="Colorful List Accent 1" w:semiHidden="0" w:uiPriority="72" w:unhideWhenUsed="0"/>
+    <w:lsdException w:name="Colorful Grid Accent 1" w:semiHidden="0" w:uiPriority="73" w:unhideWhenUsed="0"/>
+    <w:lsdException w:name="Light Shading Accent 2" w:semiHidden="0" w:uiPriority="60" w:unhideWhenUsed="0"/>
+    <w:lsdException w:name="Light List Accent 2" w:semiHidden="0" w:uiPriority="61" w:unhideWhenUsed="0"/>
+    <w:lsdException w:name="Light Grid Accent 2" w:semiHidden="0" w:uiPriority="62" w:unhideWhenUsed="0"/>
+    <w:lsdException w:name="Medium Shading 1 Accent 2" w:semiHidden="0" w:uiPriority="63" w:unhideWhenUsed="0"/>
+    <w:lsdException w:name="Medium Shading 2 Accent 2" w:semiHidden="0" w:uiPriority="64" w:unhideWhenUsed="0"/>
+    <w:lsdException w:name="Medium List 1 Accent 2" w:semiHidden="0" w:uiPriority="65" w:unhideWhenUsed="0"/>
+    <w:lsdException w:name="Medium List 2 Accent 2" w:semiHidden="0" w:uiPriority="66" w:unhideWhenUsed="0"/>
+    <w:lsdException w:name="Medium Grid 1 Accent 2" w:semiHidden="0" w:uiPriority="67" w:unhideWhenUsed="0"/>
+    <w:lsdException w:name="Medium Grid 2 Accent 2" w:semiHidden="0" w:uiPriority="68" w:unhideWhenUsed="0"/>
+    <w:lsdException w:name="Medium Grid 3 Accent 2" w:semiHidden="0" w:uiPriority="69" w:unhideWhenUsed="0"/>
+    <w:lsdException w:name="Dark List Accent 2" w:semiHidden="0" w:uiPriority="70" w:unhideWhenUsed="0"/>
+    <w:lsdException w:name="Colorful Shading Accent 2" w:semiHidden="0" w:uiPriority="71" w:unhideWhenUsed="0"/>
+    <w:lsdException w:name="Colorful List Accent 2" w:semiHidden="0" w:uiPriority="72" w:unhideWhenUsed="0"/>
+    <w:lsdException w:name="Colorful Grid Accent 2" w:semiHidden="0" w:uiPriority="73" w:unhideWhenUsed="0"/>
+    <w:lsdException w:name="Light Shading Accent 3" w:semiHidden="0" w:uiPriority="60" w:unhideWhenUsed="0"/>
+    <w:lsdException w:name="Light List Accent 3" w:semiHidden="0" w:uiPriority="61" w:unhideWhenUsed="0"/>
+    <w:lsdException w:name="Light Grid Accent 3" w:semiHidden="0" w:uiPriority="62" w:unhideWhenUsed="0"/>
+    <w:lsdException w:name="Medium Shading 1 Accent 3" w:semiHidden="0" w:uiPriority="63" w:unhideWhenUsed="0"/>
+    <w:lsdException w:name="Medium Shading 2 Accent 3" w:semiHidden="0" w:uiPriority="64" w:unhideWhenUsed="0"/>
+    <w:lsdException w:name="Medium List 1 Accent 3" w:semiHidden="0" w:uiPriority="65" w:unhideWhenUsed="0"/>
+    <w:lsdException w:name="Medium List 2 Accent 3" w:semiHidden="0" w:uiPriority="66" w:unhideWhenUsed="0"/>
+    <w:lsdException w:name="Medium Grid 1 Accent 3" w:semiHidden="0" w:uiPriority="67" w:unhideWhenUsed="0"/>
+    <w:lsdException w:name="Medium Grid 2 Accent 3" w:semiHidden="0" w:uiPriority="68" w:unhideWhenUsed="0"/>
+    <w:lsdException w:name="Medium Grid 3 Accent 3" w:semiHidden="0" w:uiPriority="69" w:unhideWhenUsed="0"/>
+    <w:lsdException w:name="Dark List Accent 3" w:semiHidden="0" w:uiPriority="70" w:unhideWhenUsed="0"/>
+    <w:lsdException w:name="Colorful Shading Accent 3" w:semiHidden="0" w:uiPriority="71" w:unhideWhenUsed="0"/>
+    <w:lsdException w:name="Colorful List Accent 3" w:semiHidden="0" w:uiPriority="72" w:unhideWhenUsed="0"/>
+    <w:lsdException w:name="Colorful Grid Accent 3" w:semiHidden="0" w:uiPriority="73" w:unhideWhenUsed="0"/>
+    <w:lsdException w:name="Light Shading Accent 4" w:semiHidden="0" w:uiPriority="60" w:unhideWhenUsed="0"/>
+    <w:lsdException w:name="Light List Accent 4" w:semiHidden="0" w:uiPriority="61" w:unhideWhenUsed="0"/>
+    <w:lsdException w:name="Light Grid Accent 4" w:semiHidden="0" w:uiPriority="62" w:unhideWhenUsed="0"/>
+    <w:lsdException w:name="Medium Shading 1 Accent 4" w:semiHidden="0" w:uiPriority="63" w:unhideWhenUsed="0"/>
+    <w:lsdException w:name="Medium Shading 2 Accent 4" w:semiHidden="0" w:uiPriority="64" w:unhideWhenUsed="0"/>
+    <w:lsdException w:name="Medium List 1 Accent 4" w:semiHidden="0" w:uiPriority="65" w:unhideWhenUsed="0"/>
+    <w:lsdException w:name="Medium List 2 Accent 4" w:semiHidden="0" w:uiPriority="66" w:unhideWhenUsed="0"/>
+    <w:lsdException w:name="Medium Grid 1 Accent 4" w:semiHidden="0" w:uiPriority="67" w:unhideWhenUsed="0"/>
+    <w:lsdException w:name="Medium Grid 2 Accent 4" w:semiHidden="0" w:uiPriority="68" w:unhideWhenUsed="0"/>
+    <w:lsdException w:name="Medium Grid 3 Accent 4" w:semiHidden="0" w:uiPriority="69" w:unhideWhenUsed="0"/>
+    <w:lsdException w:name="Dark List Accent 4" w:semiHidden="0" w:uiPriority="70" w:unhideWhenUsed="0"/>
+    <w:lsdException w:name="Colorful Shading Accent 4" w:semiHidden="0" w:uiPriority="71" w:unhideWhenUsed="0"/>
+    <w:lsdException w:name="Colorful List Accent 4" w:semiHidden="0" w:uiPriority="72" w:unhideWhenUsed="0"/>
+    <w:lsdException w:name="Colorful Grid Accent 4" w:semiHidden="0" w:uiPriority="73" w:unhideWhenUsed="0"/>
+    <w:lsdException w:name="Light Shading Accent 5" w:semiHidden="0" w:uiPriority="60" w:unhideWhenUsed="0"/>
+    <w:lsdException w:name="Light List Accent 5" w:semiHidden="0" w:uiPriority="61" w:unhideWhenUsed="0"/>
+    <w:lsdException w:name="Light Grid Accent 5" w:semiHidden="0" w:uiPriority="62" w:unhideWhenUsed="0"/>
+    <w:lsdException w:name="Medium Shading 1 Accent 5" w:semiHidden="0" w:uiPriority="63" w:unhideWhenUsed="0"/>
+    <w:lsdException w:name="Medium Shading 2 Accent 5" w:semiHidden="0" w:uiPriority="64" w:unhideWhenUsed="0"/>
+    <w:lsdException w:name="Medium List 1 Accent 5" w:semiHidden="0" w:uiPriority="65" w:unhideWhenUsed="0"/>
+    <w:lsdException w:name="Medium List 2 Accent 5" w:semiHidden="0" w:uiPriority="66" w:unhideWhenUsed="0"/>
+    <w:lsdException w:name="Medium Grid 1 Accent 5" w:semiHidden="0" w:uiPriority="67" w:unhideWhenUsed="0"/>
+    <w:lsdException w:name="Medium Grid 2 Accent 5" w:semiHidden="0" w:uiPriority="68" w:unhideWhenUsed="0"/>
+    <w:lsdException w:name="Medium Grid 3 Accent 5" w:semiHidden="0" w:uiPriority="69" w:unhideWhenUsed="0"/>
+    <w:lsdException w:name="Dark List Accent 5" w:semiHidden="0" w:uiPriority="70" w:unhideWhenUsed="0"/>
+    <w:lsdException w:name="Colorful Shading Accent 5" w:semiHidden="0" w:uiPriority="71" w:unhideWhenUsed="0"/>
+    <w:lsdException w:name="Colorful List Accent 5" w:semiHidden="0" w:uiPriority="72" w:unhideWhenUsed="0"/>
+    <w:lsdException w:name="Colorful Grid Accent 5" w:semiHidden="0" w:uiPriority="73" w:unhideWhenUsed="0"/>
+    <w:lsdException w:name="Light Shading Accent 6" w:semiHidden="0" w:uiPriority="60" w:unhideWhenUsed="0"/>
+    <w:lsdException w:name="Light List Accent 6" w:semiHidden="0" w:uiPriority="61" w:unhideWhenUsed="0"/>
+    <w:lsdException w:name="Light Grid Accent 6" w:semiHidden="0" w:uiPriority="62" w:unhideWhenUsed="0"/>
+    <w:lsdException w:name="Medium Shading 1 Accent 6" w:semiHidden="0" w:uiPriority="63" w:unhideWhenUsed="0"/>
+    <w:lsdException w:name="Medium Shading 2 Accent 6" w:semiHidden="0" w:uiPriority="64" w:unhideWhenUsed="0"/>
+    <w:lsdException w:name="Medium List 1 Accent 6" w:semiHidden="0" w:uiPriority="65" w:unhideWhenUsed="0"/>
+    <w:lsdException w:name="Medium List 2 Accent 6" w:semiHidden="0" w:uiPriority="66" w:unhideWhenUsed="0"/>
+    <w:lsdException w:name="Medium Grid 1 Accent 6" w:semiHidden="0" w:uiPriority="67" w:unhideWhenUsed="0"/>
+    <w:lsdException w:name="Medium Grid 2 Accent 6" w:semiHidden="0" w:uiPriority="68" w:unhideWhenUsed="0"/>
+    <w:lsdException w:name="Medium Grid 3 Accent 6" w:semiHidden="0" w:uiPriority="69" w:unhideWhenUsed="0"/>
+    <w:lsdException w:name="Dark List Accent 6" w:semiHidden="0" w:uiPriority="70" w:unhideWhenUsed="0"/>
+    <w:lsdException w:name="Colorful Shading Accent 6" w:semiHidden="0" w:uiPriority="71" w:unhideWhenUsed="0"/>
+    <w:lsdException w:name="Colorful List Accent 6" w:semiHidden="0" w:uiPriority="72" w:unhideWhenUsed="0"/>
+    <w:lsdException w:name="Colorful Grid Accent 6" w:semiHidden="0" w:uiPriority="73" w:unhideWhenUsed="0"/>
+    <w:lsdException w:name="Subtle Emphasis" w:semiHidden="0" w:uiPriority="19" w:unhideWhenUsed="0" w:qFormat="1"/>
+    <w:lsdException w:name="Intense Emphasis" w:semiHidden="0" w:uiPriority="21" w:unhideWhenUsed="0" w:qFormat="1"/>
+    <w:lsdException w:name="Subtle Reference" w:semiHidden="0" w:uiPriority="31" w:unhideWhenUsed="0" w:qFormat="1"/>
+    <w:lsdException w:name="Intense Reference" w:semiHidden="0" w:uiPriority="32" w:unhideWhenUsed="0" w:qFormat="1"/>
+    <w:lsdException w:name="Book Title" w:semiHidden="0" w:uiPriority="33" w:unhideWhenUsed="0" w:qFormat="1"/>
+    <w:lsdException w:name="Bibliography" w:uiPriority="37"/>
+    <w:lsdException w:name="TOC Heading" w:uiPriority="39" w:qFormat="1"/>
   </w:latentStyles>
   <w:style w:type="paragraph" w:default="1" w:styleId="Normal">
     <w:name w:val="Normal"/>
@@ -1385,6 +1348,267 @@
       <w:ind w:left="720"/>
       <w:contextualSpacing/>
     </w:pPr>
+  </w:style>
+  <w:style w:type="paragraph" w:styleId="BalloonText">
+    <w:name w:val="Balloon Text"/>
+    <w:basedOn w:val="Normal"/>
+    <w:link w:val="BalloonTextChar"/>
+    <w:uiPriority w:val="99"/>
+    <w:semiHidden/>
+    <w:unhideWhenUsed/>
+    <w:rsid w:val="006346BC"/>
+    <w:pPr>
+      <w:spacing w:after="0" w:line="240" w:lineRule="auto"/>
+    </w:pPr>
+    <w:rPr>
+      <w:rFonts w:ascii="Tahoma" w:hAnsi="Tahoma" w:cs="Tahoma"/>
+      <w:sz w:val="16"/>
+      <w:szCs w:val="16"/>
+    </w:rPr>
+  </w:style>
+  <w:style w:type="character" w:customStyle="1" w:styleId="BalloonTextChar">
+    <w:name w:val="Balloon Text Char"/>
+    <w:basedOn w:val="DefaultParagraphFont"/>
+    <w:link w:val="BalloonText"/>
+    <w:uiPriority w:val="99"/>
+    <w:semiHidden/>
+    <w:rsid w:val="006346BC"/>
+    <w:rPr>
+      <w:rFonts w:ascii="Tahoma" w:hAnsi="Tahoma" w:cs="Tahoma"/>
+      <w:sz w:val="16"/>
+      <w:szCs w:val="16"/>
+    </w:rPr>
+  </w:style>
+</w:styles>
+</file>
+
+<file path=word/stylesWithEffects.xml><?xml version="1.0" encoding="utf-8"?>
+<w:styles xmlns:wpc="http://schemas.microsoft.com/office/word/2010/wordprocessingCanvas" xmlns:mc="http://schemas.openxmlformats.org/markup-compatibility/2006" xmlns:o="urn:schemas-microsoft-com:office:office" xmlns:r="http://schemas.openxmlformats.org/officeDocument/2006/relationships" xmlns:m="http://schemas.openxmlformats.org/officeDocument/2006/math" xmlns:v="urn:schemas-microsoft-com:vml" xmlns:wp14="http://schemas.microsoft.com/office/word/2010/wordprocessingDrawing" xmlns:wp="http://schemas.openxmlformats.org/drawingml/2006/wordprocessingDrawing" xmlns:w10="urn:schemas-microsoft-com:office:word" xmlns:w="http://schemas.openxmlformats.org/wordprocessingml/2006/main" xmlns:w14="http://schemas.microsoft.com/office/word/2010/wordml" xmlns:wpg="http://schemas.microsoft.com/office/word/2010/wordprocessingGroup" xmlns:wpi="http://schemas.microsoft.com/office/word/2010/wordprocessingInk" xmlns:wne="http://schemas.microsoft.com/office/word/2006/wordml" xmlns:wps="http://schemas.microsoft.com/office/word/2010/wordprocessingShape" mc:Ignorable="w14 wp14">
+  <w:docDefaults>
+    <w:rPrDefault>
+      <w:rPr>
+        <w:rFonts w:asciiTheme="minorHAnsi" w:eastAsiaTheme="minorHAnsi" w:hAnsiTheme="minorHAnsi" w:cstheme="minorBidi"/>
+        <w:sz w:val="22"/>
+        <w:szCs w:val="22"/>
+        <w:lang w:val="en-IN" w:eastAsia="en-US" w:bidi="ar-SA"/>
+      </w:rPr>
+    </w:rPrDefault>
+    <w:pPrDefault>
+      <w:pPr>
+        <w:spacing w:after="160" w:line="259" w:lineRule="auto"/>
+      </w:pPr>
+    </w:pPrDefault>
+  </w:docDefaults>
+  <w:latentStyles w:defLockedState="0" w:defUIPriority="99" w:defSemiHidden="1" w:defUnhideWhenUsed="1" w:defQFormat="0" w:count="267">
+    <w:lsdException w:name="Normal" w:semiHidden="0" w:uiPriority="0" w:unhideWhenUsed="0" w:qFormat="1"/>
+    <w:lsdException w:name="heading 1" w:semiHidden="0" w:uiPriority="9" w:unhideWhenUsed="0" w:qFormat="1"/>
+    <w:lsdException w:name="heading 2" w:uiPriority="9" w:qFormat="1"/>
+    <w:lsdException w:name="heading 3" w:uiPriority="9" w:qFormat="1"/>
+    <w:lsdException w:name="heading 4" w:uiPriority="9" w:qFormat="1"/>
+    <w:lsdException w:name="heading 5" w:uiPriority="9" w:qFormat="1"/>
+    <w:lsdException w:name="heading 6" w:uiPriority="9" w:qFormat="1"/>
+    <w:lsdException w:name="heading 7" w:uiPriority="9" w:qFormat="1"/>
+    <w:lsdException w:name="heading 8" w:uiPriority="9" w:qFormat="1"/>
+    <w:lsdException w:name="heading 9" w:uiPriority="9" w:qFormat="1"/>
+    <w:lsdException w:name="toc 1" w:uiPriority="39"/>
+    <w:lsdException w:name="toc 2" w:uiPriority="39"/>
+    <w:lsdException w:name="toc 3" w:uiPriority="39"/>
+    <w:lsdException w:name="toc 4" w:uiPriority="39"/>
+    <w:lsdException w:name="toc 5" w:uiPriority="39"/>
+    <w:lsdException w:name="toc 6" w:uiPriority="39"/>
+    <w:lsdException w:name="toc 7" w:uiPriority="39"/>
+    <w:lsdException w:name="toc 8" w:uiPriority="39"/>
+    <w:lsdException w:name="toc 9" w:uiPriority="39"/>
+    <w:lsdException w:name="caption" w:uiPriority="35" w:qFormat="1"/>
+    <w:lsdException w:name="Title" w:semiHidden="0" w:uiPriority="10" w:unhideWhenUsed="0" w:qFormat="1"/>
+    <w:lsdException w:name="Default Paragraph Font" w:uiPriority="1"/>
+    <w:lsdException w:name="Subtitle" w:semiHidden="0" w:uiPriority="11" w:unhideWhenUsed="0" w:qFormat="1"/>
+    <w:lsdException w:name="Strong" w:semiHidden="0" w:uiPriority="22" w:unhideWhenUsed="0" w:qFormat="1"/>
+    <w:lsdException w:name="Emphasis" w:semiHidden="0" w:uiPriority="20" w:unhideWhenUsed="0" w:qFormat="1"/>
+    <w:lsdException w:name="Table Grid" w:semiHidden="0" w:uiPriority="39" w:unhideWhenUsed="0"/>
+    <w:lsdException w:name="Placeholder Text" w:unhideWhenUsed="0"/>
+    <w:lsdException w:name="No Spacing" w:semiHidden="0" w:uiPriority="1" w:unhideWhenUsed="0" w:qFormat="1"/>
+    <w:lsdException w:name="Light Shading" w:semiHidden="0" w:uiPriority="60" w:unhideWhenUsed="0"/>
+    <w:lsdException w:name="Light List" w:semiHidden="0" w:uiPriority="61" w:unhideWhenUsed="0"/>
+    <w:lsdException w:name="Light Grid" w:semiHidden="0" w:uiPriority="62" w:unhideWhenUsed="0"/>
+    <w:lsdException w:name="Medium Shading 1" w:semiHidden="0" w:uiPriority="63" w:unhideWhenUsed="0"/>
+    <w:lsdException w:name="Medium Shading 2" w:semiHidden="0" w:uiPriority="64" w:unhideWhenUsed="0"/>
+    <w:lsdException w:name="Medium List 1" w:semiHidden="0" w:uiPriority="65" w:unhideWhenUsed="0"/>
+    <w:lsdException w:name="Medium List 2" w:semiHidden="0" w:uiPriority="66" w:unhideWhenUsed="0"/>
+    <w:lsdException w:name="Medium Grid 1" w:semiHidden="0" w:uiPriority="67" w:unhideWhenUsed="0"/>
+    <w:lsdException w:name="Medium Grid 2" w:semiHidden="0" w:uiPriority="68" w:unhideWhenUsed="0"/>
+    <w:lsdException w:name="Medium Grid 3" w:semiHidden="0" w:uiPriority="69" w:unhideWhenUsed="0"/>
+    <w:lsdException w:name="Dark List" w:semiHidden="0" w:uiPriority="70" w:unhideWhenUsed="0"/>
+    <w:lsdException w:name="Colorful Shading" w:semiHidden="0" w:uiPriority="71" w:unhideWhenUsed="0"/>
+    <w:lsdException w:name="Colorful List" w:semiHidden="0" w:uiPriority="72" w:unhideWhenUsed="0"/>
+    <w:lsdException w:name="Colorful Grid" w:semiHidden="0" w:uiPriority="73" w:unhideWhenUsed="0"/>
+    <w:lsdException w:name="Light Shading Accent 1" w:semiHidden="0" w:uiPriority="60" w:unhideWhenUsed="0"/>
+    <w:lsdException w:name="Light List Accent 1" w:semiHidden="0" w:uiPriority="61" w:unhideWhenUsed="0"/>
+    <w:lsdException w:name="Light Grid Accent 1" w:semiHidden="0" w:uiPriority="62" w:unhideWhenUsed="0"/>
+    <w:lsdException w:name="Medium Shading 1 Accent 1" w:semiHidden="0" w:uiPriority="63" w:unhideWhenUsed="0"/>
+    <w:lsdException w:name="Medium Shading 2 Accent 1" w:semiHidden="0" w:uiPriority="64" w:unhideWhenUsed="0"/>
+    <w:lsdException w:name="Medium List 1 Accent 1" w:semiHidden="0" w:uiPriority="65" w:unhideWhenUsed="0"/>
+    <w:lsdException w:name="Revision" w:unhideWhenUsed="0"/>
+    <w:lsdException w:name="List Paragraph" w:semiHidden="0" w:uiPriority="34" w:unhideWhenUsed="0" w:qFormat="1"/>
+    <w:lsdException w:name="Quote" w:semiHidden="0" w:uiPriority="29" w:unhideWhenUsed="0" w:qFormat="1"/>
+    <w:lsdException w:name="Intense Quote" w:semiHidden="0" w:uiPriority="30" w:unhideWhenUsed="0" w:qFormat="1"/>
+    <w:lsdException w:name="Medium List 2 Accent 1" w:semiHidden="0" w:uiPriority="66" w:unhideWhenUsed="0"/>
+    <w:lsdException w:name="Medium Grid 1 Accent 1" w:semiHidden="0" w:uiPriority="67" w:unhideWhenUsed="0"/>
+    <w:lsdException w:name="Medium Grid 2 Accent 1" w:semiHidden="0" w:uiPriority="68" w:unhideWhenUsed="0"/>
+    <w:lsdException w:name="Medium Grid 3 Accent 1" w:semiHidden="0" w:uiPriority="69" w:unhideWhenUsed="0"/>
+    <w:lsdException w:name="Dark List Accent 1" w:semiHidden="0" w:uiPriority="70" w:unhideWhenUsed="0"/>
+    <w:lsdException w:name="Colorful Shading Accent 1" w:semiHidden="0" w:uiPriority="71" w:unhideWhenUsed="0"/>
+    <w:lsdException w:name="Colorful List Accent 1" w:semiHidden="0" w:uiPriority="72" w:unhideWhenUsed="0"/>
+    <w:lsdException w:name="Colorful Grid Accent 1" w:semiHidden="0" w:uiPriority="73" w:unhideWhenUsed="0"/>
+    <w:lsdException w:name="Light Shading Accent 2" w:semiHidden="0" w:uiPriority="60" w:unhideWhenUsed="0"/>
+    <w:lsdException w:name="Light List Accent 2" w:semiHidden="0" w:uiPriority="61" w:unhideWhenUsed="0"/>
+    <w:lsdException w:name="Light Grid Accent 2" w:semiHidden="0" w:uiPriority="62" w:unhideWhenUsed="0"/>
+    <w:lsdException w:name="Medium Shading 1 Accent 2" w:semiHidden="0" w:uiPriority="63" w:unhideWhenUsed="0"/>
+    <w:lsdException w:name="Medium Shading 2 Accent 2" w:semiHidden="0" w:uiPriority="64" w:unhideWhenUsed="0"/>
+    <w:lsdException w:name="Medium List 1 Accent 2" w:semiHidden="0" w:uiPriority="65" w:unhideWhenUsed="0"/>
+    <w:lsdException w:name="Medium List 2 Accent 2" w:semiHidden="0" w:uiPriority="66" w:unhideWhenUsed="0"/>
+    <w:lsdException w:name="Medium Grid 1 Accent 2" w:semiHidden="0" w:uiPriority="67" w:unhideWhenUsed="0"/>
+    <w:lsdException w:name="Medium Grid 2 Accent 2" w:semiHidden="0" w:uiPriority="68" w:unhideWhenUsed="0"/>
+    <w:lsdException w:name="Medium Grid 3 Accent 2" w:semiHidden="0" w:uiPriority="69" w:unhideWhenUsed="0"/>
+    <w:lsdException w:name="Dark List Accent 2" w:semiHidden="0" w:uiPriority="70" w:unhideWhenUsed="0"/>
+    <w:lsdException w:name="Colorful Shading Accent 2" w:semiHidden="0" w:uiPriority="71" w:unhideWhenUsed="0"/>
+    <w:lsdException w:name="Colorful List Accent 2" w:semiHidden="0" w:uiPriority="72" w:unhideWhenUsed="0"/>
+    <w:lsdException w:name="Colorful Grid Accent 2" w:semiHidden="0" w:uiPriority="73" w:unhideWhenUsed="0"/>
+    <w:lsdException w:name="Light Shading Accent 3" w:semiHidden="0" w:uiPriority="60" w:unhideWhenUsed="0"/>
+    <w:lsdException w:name="Light List Accent 3" w:semiHidden="0" w:uiPriority="61" w:unhideWhenUsed="0"/>
+    <w:lsdException w:name="Light Grid Accent 3" w:semiHidden="0" w:uiPriority="62" w:unhideWhenUsed="0"/>
+    <w:lsdException w:name="Medium Shading 1 Accent 3" w:semiHidden="0" w:uiPriority="63" w:unhideWhenUsed="0"/>
+    <w:lsdException w:name="Medium Shading 2 Accent 3" w:semiHidden="0" w:uiPriority="64" w:unhideWhenUsed="0"/>
+    <w:lsdException w:name="Medium List 1 Accent 3" w:semiHidden="0" w:uiPriority="65" w:unhideWhenUsed="0"/>
+    <w:lsdException w:name="Medium List 2 Accent 3" w:semiHidden="0" w:uiPriority="66" w:unhideWhenUsed="0"/>
+    <w:lsdException w:name="Medium Grid 1 Accent 3" w:semiHidden="0" w:uiPriority="67" w:unhideWhenUsed="0"/>
+    <w:lsdException w:name="Medium Grid 2 Accent 3" w:semiHidden="0" w:uiPriority="68" w:unhideWhenUsed="0"/>
+    <w:lsdException w:name="Medium Grid 3 Accent 3" w:semiHidden="0" w:uiPriority="69" w:unhideWhenUsed="0"/>
+    <w:lsdException w:name="Dark List Accent 3" w:semiHidden="0" w:uiPriority="70" w:unhideWhenUsed="0"/>
+    <w:lsdException w:name="Colorful Shading Accent 3" w:semiHidden="0" w:uiPriority="71" w:unhideWhenUsed="0"/>
+    <w:lsdException w:name="Colorful List Accent 3" w:semiHidden="0" w:uiPriority="72" w:unhideWhenUsed="0"/>
+    <w:lsdException w:name="Colorful Grid Accent 3" w:semiHidden="0" w:uiPriority="73" w:unhideWhenUsed="0"/>
+    <w:lsdException w:name="Light Shading Accent 4" w:semiHidden="0" w:uiPriority="60" w:unhideWhenUsed="0"/>
+    <w:lsdException w:name="Light List Accent 4" w:semiHidden="0" w:uiPriority="61" w:unhideWhenUsed="0"/>
+    <w:lsdException w:name="Light Grid Accent 4" w:semiHidden="0" w:uiPriority="62" w:unhideWhenUsed="0"/>
+    <w:lsdException w:name="Medium Shading 1 Accent 4" w:semiHidden="0" w:uiPriority="63" w:unhideWhenUsed="0"/>
+    <w:lsdException w:name="Medium Shading 2 Accent 4" w:semiHidden="0" w:uiPriority="64" w:unhideWhenUsed="0"/>
+    <w:lsdException w:name="Medium List 1 Accent 4" w:semiHidden="0" w:uiPriority="65" w:unhideWhenUsed="0"/>
+    <w:lsdException w:name="Medium List 2 Accent 4" w:semiHidden="0" w:uiPriority="66" w:unhideWhenUsed="0"/>
+    <w:lsdException w:name="Medium Grid 1 Accent 4" w:semiHidden="0" w:uiPriority="67" w:unhideWhenUsed="0"/>
+    <w:lsdException w:name="Medium Grid 2 Accent 4" w:semiHidden="0" w:uiPriority="68" w:unhideWhenUsed="0"/>
+    <w:lsdException w:name="Medium Grid 3 Accent 4" w:semiHidden="0" w:uiPriority="69" w:unhideWhenUsed="0"/>
+    <w:lsdException w:name="Dark List Accent 4" w:semiHidden="0" w:uiPriority="70" w:unhideWhenUsed="0"/>
+    <w:lsdException w:name="Colorful Shading Accent 4" w:semiHidden="0" w:uiPriority="71" w:unhideWhenUsed="0"/>
+    <w:lsdException w:name="Colorful List Accent 4" w:semiHidden="0" w:uiPriority="72" w:unhideWhenUsed="0"/>
+    <w:lsdException w:name="Colorful Grid Accent 4" w:semiHidden="0" w:uiPriority="73" w:unhideWhenUsed="0"/>
+    <w:lsdException w:name="Light Shading Accent 5" w:semiHidden="0" w:uiPriority="60" w:unhideWhenUsed="0"/>
+    <w:lsdException w:name="Light List Accent 5" w:semiHidden="0" w:uiPriority="61" w:unhideWhenUsed="0"/>
+    <w:lsdException w:name="Light Grid Accent 5" w:semiHidden="0" w:uiPriority="62" w:unhideWhenUsed="0"/>
+    <w:lsdException w:name="Medium Shading 1 Accent 5" w:semiHidden="0" w:uiPriority="63" w:unhideWhenUsed="0"/>
+    <w:lsdException w:name="Medium Shading 2 Accent 5" w:semiHidden="0" w:uiPriority="64" w:unhideWhenUsed="0"/>
+    <w:lsdException w:name="Medium List 1 Accent 5" w:semiHidden="0" w:uiPriority="65" w:unhideWhenUsed="0"/>
+    <w:lsdException w:name="Medium List 2 Accent 5" w:semiHidden="0" w:uiPriority="66" w:unhideWhenUsed="0"/>
+    <w:lsdException w:name="Medium Grid 1 Accent 5" w:semiHidden="0" w:uiPriority="67" w:unhideWhenUsed="0"/>
+    <w:lsdException w:name="Medium Grid 2 Accent 5" w:semiHidden="0" w:uiPriority="68" w:unhideWhenUsed="0"/>
+    <w:lsdException w:name="Medium Grid 3 Accent 5" w:semiHidden="0" w:uiPriority="69" w:unhideWhenUsed="0"/>
+    <w:lsdException w:name="Dark List Accent 5" w:semiHidden="0" w:uiPriority="70" w:unhideWhenUsed="0"/>
+    <w:lsdException w:name="Colorful Shading Accent 5" w:semiHidden="0" w:uiPriority="71" w:unhideWhenUsed="0"/>
+    <w:lsdException w:name="Colorful List Accent 5" w:semiHidden="0" w:uiPriority="72" w:unhideWhenUsed="0"/>
+    <w:lsdException w:name="Colorful Grid Accent 5" w:semiHidden="0" w:uiPriority="73" w:unhideWhenUsed="0"/>
+    <w:lsdException w:name="Light Shading Accent 6" w:semiHidden="0" w:uiPriority="60" w:unhideWhenUsed="0"/>
+    <w:lsdException w:name="Light List Accent 6" w:semiHidden="0" w:uiPriority="61" w:unhideWhenUsed="0"/>
+    <w:lsdException w:name="Light Grid Accent 6" w:semiHidden="0" w:uiPriority="62" w:unhideWhenUsed="0"/>
+    <w:lsdException w:name="Medium Shading 1 Accent 6" w:semiHidden="0" w:uiPriority="63" w:unhideWhenUsed="0"/>
+    <w:lsdException w:name="Medium Shading 2 Accent 6" w:semiHidden="0" w:uiPriority="64" w:unhideWhenUsed="0"/>
+    <w:lsdException w:name="Medium List 1 Accent 6" w:semiHidden="0" w:uiPriority="65" w:unhideWhenUsed="0"/>
+    <w:lsdException w:name="Medium List 2 Accent 6" w:semiHidden="0" w:uiPriority="66" w:unhideWhenUsed="0"/>
+    <w:lsdException w:name="Medium Grid 1 Accent 6" w:semiHidden="0" w:uiPriority="67" w:unhideWhenUsed="0"/>
+    <w:lsdException w:name="Medium Grid 2 Accent 6" w:semiHidden="0" w:uiPriority="68" w:unhideWhenUsed="0"/>
+    <w:lsdException w:name="Medium Grid 3 Accent 6" w:semiHidden="0" w:uiPriority="69" w:unhideWhenUsed="0"/>
+    <w:lsdException w:name="Dark List Accent 6" w:semiHidden="0" w:uiPriority="70" w:unhideWhenUsed="0"/>
+    <w:lsdException w:name="Colorful Shading Accent 6" w:semiHidden="0" w:uiPriority="71" w:unhideWhenUsed="0"/>
+    <w:lsdException w:name="Colorful List Accent 6" w:semiHidden="0" w:uiPriority="72" w:unhideWhenUsed="0"/>
+    <w:lsdException w:name="Colorful Grid Accent 6" w:semiHidden="0" w:uiPriority="73" w:unhideWhenUsed="0"/>
+    <w:lsdException w:name="Subtle Emphasis" w:semiHidden="0" w:uiPriority="19" w:unhideWhenUsed="0" w:qFormat="1"/>
+    <w:lsdException w:name="Intense Emphasis" w:semiHidden="0" w:uiPriority="21" w:unhideWhenUsed="0" w:qFormat="1"/>
+    <w:lsdException w:name="Subtle Reference" w:semiHidden="0" w:uiPriority="31" w:unhideWhenUsed="0" w:qFormat="1"/>
+    <w:lsdException w:name="Intense Reference" w:semiHidden="0" w:uiPriority="32" w:unhideWhenUsed="0" w:qFormat="1"/>
+    <w:lsdException w:name="Book Title" w:semiHidden="0" w:uiPriority="33" w:unhideWhenUsed="0" w:qFormat="1"/>
+    <w:lsdException w:name="Bibliography" w:uiPriority="37"/>
+    <w:lsdException w:name="TOC Heading" w:uiPriority="39" w:qFormat="1"/>
+  </w:latentStyles>
+  <w:style w:type="paragraph" w:default="1" w:styleId="Normal">
+    <w:name w:val="Normal"/>
+    <w:qFormat/>
+  </w:style>
+  <w:style w:type="character" w:default="1" w:styleId="DefaultParagraphFont">
+    <w:name w:val="Default Paragraph Font"/>
+    <w:uiPriority w:val="1"/>
+    <w:semiHidden/>
+    <w:unhideWhenUsed/>
+  </w:style>
+  <w:style w:type="table" w:default="1" w:styleId="TableNormal">
+    <w:name w:val="Normal Table"/>
+    <w:uiPriority w:val="99"/>
+    <w:semiHidden/>
+    <w:unhideWhenUsed/>
+    <w:tblPr>
+      <w:tblInd w:w="0" w:type="dxa"/>
+      <w:tblCellMar>
+        <w:top w:w="0" w:type="dxa"/>
+        <w:left w:w="108" w:type="dxa"/>
+        <w:bottom w:w="0" w:type="dxa"/>
+        <w:right w:w="108" w:type="dxa"/>
+      </w:tblCellMar>
+    </w:tblPr>
+  </w:style>
+  <w:style w:type="numbering" w:default="1" w:styleId="NoList">
+    <w:name w:val="No List"/>
+    <w:uiPriority w:val="99"/>
+    <w:semiHidden/>
+    <w:unhideWhenUsed/>
+  </w:style>
+  <w:style w:type="paragraph" w:styleId="ListParagraph">
+    <w:name w:val="List Paragraph"/>
+    <w:basedOn w:val="Normal"/>
+    <w:uiPriority w:val="34"/>
+    <w:qFormat/>
+    <w:rsid w:val="00E76471"/>
+    <w:pPr>
+      <w:ind w:left="720"/>
+      <w:contextualSpacing/>
+    </w:pPr>
+  </w:style>
+  <w:style w:type="paragraph" w:styleId="BalloonText">
+    <w:name w:val="Balloon Text"/>
+    <w:basedOn w:val="Normal"/>
+    <w:link w:val="BalloonTextChar"/>
+    <w:uiPriority w:val="99"/>
+    <w:semiHidden/>
+    <w:unhideWhenUsed/>
+    <w:rsid w:val="006346BC"/>
+    <w:pPr>
+      <w:spacing w:after="0" w:line="240" w:lineRule="auto"/>
+    </w:pPr>
+    <w:rPr>
+      <w:rFonts w:ascii="Tahoma" w:hAnsi="Tahoma" w:cs="Tahoma"/>
+      <w:sz w:val="16"/>
+      <w:szCs w:val="16"/>
+    </w:rPr>
+  </w:style>
+  <w:style w:type="character" w:customStyle="1" w:styleId="BalloonTextChar">
+    <w:name w:val="Balloon Text Char"/>
+    <w:basedOn w:val="DefaultParagraphFont"/>
+    <w:link w:val="BalloonText"/>
+    <w:uiPriority w:val="99"/>
+    <w:semiHidden/>
+    <w:rsid w:val="006346BC"/>
+    <w:rPr>
+      <w:rFonts w:ascii="Tahoma" w:hAnsi="Tahoma" w:cs="Tahoma"/>
+      <w:sz w:val="16"/>
+      <w:szCs w:val="16"/>
+    </w:rPr>
   </w:style>
 </w:styles>
 </file>
@@ -1432,7 +1656,7 @@
     </a:clrScheme>
     <a:fontScheme name="Office">
       <a:majorFont>
-        <a:latin typeface="Calibri Light" panose="020F0302020204030204"/>
+        <a:latin typeface="Calibri Light"/>
         <a:ea typeface=""/>
         <a:cs typeface=""/>
         <a:font script="Jpan" typeface="游ゴシック Light"/>
@@ -1467,7 +1691,7 @@
         <a:font script="Geor" typeface="Sylfaen"/>
       </a:majorFont>
       <a:minorFont>
-        <a:latin typeface="Calibri" panose="020F0502020204030204"/>
+        <a:latin typeface="Calibri"/>
         <a:ea typeface=""/>
         <a:cs typeface=""/>
         <a:font script="Jpan" typeface="游明朝"/>
@@ -1644,7 +1868,7 @@
   <a:extraClrSchemeLst/>
   <a:extLst>
     <a:ext uri="{05A4C25C-085E-4340-85A3-A5531E510DB2}">
-      <thm15:themeFamily xmlns:thm15="http://schemas.microsoft.com/office/thememl/2012/main" name="Office Theme" id="{62F939B6-93AF-4DB8-9C6B-D6C7DFDC589F}" vid="{4A3C46E8-61CC-4603-A589-7422A47A8E4A}"/>
+      <thm15:themeFamily xmlns:thm15="http://schemas.microsoft.com/office/thememl/2012/main" xmlns="" name="Office Theme" id="{62F939B6-93AF-4DB8-9C6B-D6C7DFDC589F}" vid="{4A3C46E8-61CC-4603-A589-7422A47A8E4A}"/>
     </a:ext>
   </a:extLst>
 </a:theme>

</xml_diff>

<commit_message>
Some more changes in idea file
</commit_message>
<xml_diff>
--- a/THE_IDEA.docx
+++ b/THE_IDEA.docx
@@ -412,204 +412,6 @@
     <w:p>
       <w:pPr>
         <w:pStyle w:val="ListParagraph"/>
-        <w:ind w:left="1647"/>
-        <w:rPr>
-          <w:rFonts w:ascii="Times New Roman" w:hAnsi="Times New Roman" w:cs="Times New Roman"/>
-          <w:sz w:val="24"/>
-          <w:szCs w:val="24"/>
-        </w:rPr>
-      </w:pPr>
-    </w:p>
-    <w:p>
-      <w:pPr>
-        <w:pStyle w:val="ListParagraph"/>
-        <w:ind w:left="1647"/>
-        <w:rPr>
-          <w:rFonts w:ascii="Times New Roman" w:hAnsi="Times New Roman" w:cs="Times New Roman"/>
-          <w:sz w:val="24"/>
-          <w:szCs w:val="24"/>
-        </w:rPr>
-      </w:pPr>
-    </w:p>
-    <w:p>
-      <w:pPr>
-        <w:pStyle w:val="ListParagraph"/>
-        <w:ind w:left="1647"/>
-        <w:rPr>
-          <w:rFonts w:ascii="Times New Roman" w:hAnsi="Times New Roman" w:cs="Times New Roman"/>
-          <w:sz w:val="24"/>
-          <w:szCs w:val="24"/>
-        </w:rPr>
-      </w:pPr>
-    </w:p>
-    <w:p>
-      <w:pPr>
-        <w:pStyle w:val="ListParagraph"/>
-        <w:ind w:left="1647"/>
-        <w:rPr>
-          <w:rFonts w:ascii="Times New Roman" w:hAnsi="Times New Roman" w:cs="Times New Roman"/>
-          <w:sz w:val="24"/>
-          <w:szCs w:val="24"/>
-        </w:rPr>
-      </w:pPr>
-    </w:p>
-    <w:p>
-      <w:pPr>
-        <w:pStyle w:val="ListParagraph"/>
-        <w:ind w:left="1647"/>
-        <w:rPr>
-          <w:rFonts w:ascii="Times New Roman" w:hAnsi="Times New Roman" w:cs="Times New Roman"/>
-          <w:sz w:val="24"/>
-          <w:szCs w:val="24"/>
-        </w:rPr>
-      </w:pPr>
-    </w:p>
-    <w:p>
-      <w:pPr>
-        <w:pStyle w:val="ListParagraph"/>
-        <w:ind w:left="1647"/>
-        <w:rPr>
-          <w:rFonts w:ascii="Times New Roman" w:hAnsi="Times New Roman" w:cs="Times New Roman"/>
-          <w:sz w:val="24"/>
-          <w:szCs w:val="24"/>
-        </w:rPr>
-      </w:pPr>
-    </w:p>
-    <w:p>
-      <w:pPr>
-        <w:pStyle w:val="ListParagraph"/>
-        <w:ind w:left="1647"/>
-        <w:rPr>
-          <w:rFonts w:ascii="Times New Roman" w:hAnsi="Times New Roman" w:cs="Times New Roman"/>
-          <w:sz w:val="24"/>
-          <w:szCs w:val="24"/>
-        </w:rPr>
-      </w:pPr>
-    </w:p>
-    <w:p>
-      <w:pPr>
-        <w:pStyle w:val="ListParagraph"/>
-        <w:ind w:left="1647"/>
-        <w:rPr>
-          <w:rFonts w:ascii="Times New Roman" w:hAnsi="Times New Roman" w:cs="Times New Roman"/>
-          <w:sz w:val="24"/>
-          <w:szCs w:val="24"/>
-        </w:rPr>
-      </w:pPr>
-    </w:p>
-    <w:p>
-      <w:pPr>
-        <w:pStyle w:val="ListParagraph"/>
-        <w:ind w:left="1647"/>
-        <w:rPr>
-          <w:rFonts w:ascii="Times New Roman" w:hAnsi="Times New Roman" w:cs="Times New Roman"/>
-          <w:sz w:val="24"/>
-          <w:szCs w:val="24"/>
-        </w:rPr>
-      </w:pPr>
-    </w:p>
-    <w:p>
-      <w:pPr>
-        <w:pStyle w:val="ListParagraph"/>
-        <w:ind w:left="1647"/>
-        <w:rPr>
-          <w:rFonts w:ascii="Times New Roman" w:hAnsi="Times New Roman" w:cs="Times New Roman"/>
-          <w:sz w:val="24"/>
-          <w:szCs w:val="24"/>
-        </w:rPr>
-      </w:pPr>
-    </w:p>
-    <w:p>
-      <w:pPr>
-        <w:pStyle w:val="ListParagraph"/>
-        <w:ind w:left="1647"/>
-        <w:rPr>
-          <w:rFonts w:ascii="Times New Roman" w:hAnsi="Times New Roman" w:cs="Times New Roman"/>
-          <w:sz w:val="24"/>
-          <w:szCs w:val="24"/>
-        </w:rPr>
-      </w:pPr>
-    </w:p>
-    <w:p>
-      <w:pPr>
-        <w:pStyle w:val="ListParagraph"/>
-        <w:ind w:left="1647"/>
-        <w:rPr>
-          <w:rFonts w:ascii="Times New Roman" w:hAnsi="Times New Roman" w:cs="Times New Roman"/>
-          <w:sz w:val="24"/>
-          <w:szCs w:val="24"/>
-        </w:rPr>
-      </w:pPr>
-    </w:p>
-    <w:p>
-      <w:pPr>
-        <w:pStyle w:val="ListParagraph"/>
-        <w:ind w:left="1647"/>
-        <w:rPr>
-          <w:rFonts w:ascii="Times New Roman" w:hAnsi="Times New Roman" w:cs="Times New Roman"/>
-          <w:sz w:val="24"/>
-          <w:szCs w:val="24"/>
-        </w:rPr>
-      </w:pPr>
-    </w:p>
-    <w:p>
-      <w:pPr>
-        <w:pStyle w:val="ListParagraph"/>
-        <w:ind w:left="1647"/>
-        <w:rPr>
-          <w:rFonts w:ascii="Times New Roman" w:hAnsi="Times New Roman" w:cs="Times New Roman"/>
-          <w:sz w:val="24"/>
-          <w:szCs w:val="24"/>
-        </w:rPr>
-      </w:pPr>
-    </w:p>
-    <w:p>
-      <w:pPr>
-        <w:pStyle w:val="ListParagraph"/>
-        <w:ind w:left="1647"/>
-        <w:rPr>
-          <w:rFonts w:ascii="Times New Roman" w:hAnsi="Times New Roman" w:cs="Times New Roman"/>
-          <w:sz w:val="24"/>
-          <w:szCs w:val="24"/>
-        </w:rPr>
-      </w:pPr>
-    </w:p>
-    <w:p>
-      <w:pPr>
-        <w:pStyle w:val="ListParagraph"/>
-        <w:ind w:left="1647"/>
-        <w:rPr>
-          <w:rFonts w:ascii="Times New Roman" w:hAnsi="Times New Roman" w:cs="Times New Roman"/>
-          <w:sz w:val="24"/>
-          <w:szCs w:val="24"/>
-        </w:rPr>
-      </w:pPr>
-    </w:p>
-    <w:p>
-      <w:pPr>
-        <w:pStyle w:val="ListParagraph"/>
-        <w:ind w:left="1647"/>
-        <w:rPr>
-          <w:rFonts w:ascii="Times New Roman" w:hAnsi="Times New Roman" w:cs="Times New Roman"/>
-          <w:sz w:val="24"/>
-          <w:szCs w:val="24"/>
-        </w:rPr>
-      </w:pPr>
-    </w:p>
-    <w:p>
-      <w:pPr>
-        <w:pStyle w:val="ListParagraph"/>
-        <w:ind w:left="1647"/>
-        <w:rPr>
-          <w:rFonts w:ascii="Times New Roman" w:hAnsi="Times New Roman" w:cs="Times New Roman"/>
-          <w:sz w:val="24"/>
-          <w:szCs w:val="24"/>
-        </w:rPr>
-      </w:pPr>
-    </w:p>
-    <w:p>
-      <w:pPr>
-        <w:pStyle w:val="ListParagraph"/>
         <w:numPr>
           <w:ilvl w:val="0"/>
           <w:numId w:val="1"/>
@@ -621,24 +423,33 @@
           <w:sz w:val="24"/>
           <w:szCs w:val="24"/>
         </w:rPr>
-        <w:lastRenderedPageBreak/>
         <w:t>Architectural flow of the proposed solution, with the mention of technologies to be used in developing the solution</w:t>
       </w:r>
       <w:r>
         <w:t>.</w:t>
       </w:r>
-    </w:p>
-    <w:p/>
-    <w:p>
       <w:r>
         <w:rPr>
           <w:noProof/>
           <w:lang w:eastAsia="en-IN"/>
         </w:rPr>
+        <w:t xml:space="preserve"> </w:t>
+      </w:r>
+    </w:p>
+    <w:p>
+      <w:pPr>
+        <w:pStyle w:val="ListParagraph"/>
+        <w:ind w:left="360"/>
+      </w:pPr>
+      <w:r>
+        <w:rPr>
+          <w:noProof/>
+          <w:lang w:eastAsia="en-IN"/>
+        </w:rPr>
         <w:drawing>
-          <wp:inline distT="0" distB="0" distL="0" distR="0" wp14:anchorId="56221177" wp14:editId="7404EEF3">
-            <wp:extent cx="6156960" cy="4130040"/>
-            <wp:effectExtent l="0" t="0" r="0" b="3810"/>
+          <wp:inline distT="0" distB="0" distL="0" distR="0" wp14:anchorId="38378AAE" wp14:editId="45D0139F">
+            <wp:extent cx="5986145" cy="3308134"/>
+            <wp:effectExtent l="0" t="0" r="0" b="6985"/>
             <wp:docPr id="1" name="Picture 1"/>
             <wp:cNvGraphicFramePr>
               <a:graphicFrameLocks xmlns:a="http://schemas.openxmlformats.org/drawingml/2006/main" noChangeAspect="1"/>
@@ -665,7 +476,7 @@
                   <pic:spPr>
                     <a:xfrm>
                       <a:off x="0" y="0"/>
-                      <a:ext cx="6156960" cy="4130040"/>
+                      <a:ext cx="6015334" cy="3324265"/>
                     </a:xfrm>
                     <a:prstGeom prst="rect">
                       <a:avLst/>
@@ -678,7 +489,6 @@
         </w:drawing>
       </w:r>
     </w:p>
-    <w:p/>
     <w:p>
       <w:pPr>
         <w:pStyle w:val="ListParagraph"/>
@@ -698,6 +508,7 @@
           <w:sz w:val="24"/>
           <w:szCs w:val="24"/>
         </w:rPr>
+        <w:lastRenderedPageBreak/>
         <w:t xml:space="preserve">Define the scope of work to be implemented in the project with modules </w:t>
       </w:r>
       <w:proofErr w:type="spellStart"/>
@@ -724,8 +535,410 @@
           <w:szCs w:val="24"/>
         </w:rPr>
       </w:pPr>
+      <w:r>
+        <w:rPr>
+          <w:rFonts w:ascii="Times New Roman" w:hAnsi="Times New Roman" w:cs="Times New Roman"/>
+          <w:sz w:val="24"/>
+          <w:szCs w:val="24"/>
+        </w:rPr>
+        <w:t>Project Objectives:</w:t>
+      </w:r>
+    </w:p>
+    <w:p>
+      <w:pPr>
+        <w:pStyle w:val="ListParagraph"/>
+        <w:numPr>
+          <w:ilvl w:val="2"/>
+          <w:numId w:val="1"/>
+        </w:numPr>
+        <w:rPr>
+          <w:rFonts w:ascii="Times New Roman" w:hAnsi="Times New Roman" w:cs="Times New Roman"/>
+          <w:sz w:val="24"/>
+          <w:szCs w:val="24"/>
+        </w:rPr>
+      </w:pPr>
+      <w:r>
+        <w:rPr>
+          <w:rFonts w:ascii="Times New Roman" w:hAnsi="Times New Roman" w:cs="Times New Roman"/>
+          <w:sz w:val="24"/>
+          <w:szCs w:val="24"/>
+        </w:rPr>
+        <w:t>To identify most relevant questions to a query [text similarity]</w:t>
+      </w:r>
+    </w:p>
+    <w:p>
+      <w:pPr>
+        <w:pStyle w:val="ListParagraph"/>
+        <w:numPr>
+          <w:ilvl w:val="2"/>
+          <w:numId w:val="1"/>
+        </w:numPr>
+        <w:rPr>
+          <w:rFonts w:ascii="Times New Roman" w:hAnsi="Times New Roman" w:cs="Times New Roman"/>
+          <w:sz w:val="24"/>
+          <w:szCs w:val="24"/>
+        </w:rPr>
+      </w:pPr>
+      <w:r>
+        <w:rPr>
+          <w:rFonts w:ascii="Times New Roman" w:hAnsi="Times New Roman" w:cs="Times New Roman"/>
+          <w:sz w:val="24"/>
+          <w:szCs w:val="24"/>
+        </w:rPr>
+        <w:t>Identify the matching tags and pick top relevant questions from stack overflow.</w:t>
+      </w:r>
+    </w:p>
+    <w:p>
+      <w:pPr>
+        <w:pStyle w:val="ListParagraph"/>
+        <w:numPr>
+          <w:ilvl w:val="2"/>
+          <w:numId w:val="1"/>
+        </w:numPr>
+        <w:rPr>
+          <w:rFonts w:ascii="Times New Roman" w:hAnsi="Times New Roman" w:cs="Times New Roman"/>
+          <w:sz w:val="24"/>
+          <w:szCs w:val="24"/>
+        </w:rPr>
+      </w:pPr>
+      <w:r>
+        <w:rPr>
+          <w:rFonts w:ascii="Times New Roman" w:hAnsi="Times New Roman" w:cs="Times New Roman"/>
+          <w:sz w:val="24"/>
+          <w:szCs w:val="24"/>
+        </w:rPr>
+        <w:t>To identify top k solutions of the problem. (sentiment analysis of review content)</w:t>
+      </w:r>
+    </w:p>
+    <w:p>
+      <w:pPr>
+        <w:pStyle w:val="ListParagraph"/>
+        <w:numPr>
+          <w:ilvl w:val="1"/>
+          <w:numId w:val="1"/>
+        </w:numPr>
+        <w:rPr>
+          <w:rFonts w:ascii="Times New Roman" w:hAnsi="Times New Roman" w:cs="Times New Roman"/>
+          <w:sz w:val="24"/>
+          <w:szCs w:val="24"/>
+        </w:rPr>
+      </w:pPr>
+      <w:r>
+        <w:rPr>
+          <w:rFonts w:ascii="Times New Roman" w:hAnsi="Times New Roman" w:cs="Times New Roman"/>
+          <w:sz w:val="24"/>
+          <w:szCs w:val="24"/>
+        </w:rPr>
+        <w:t>Modules Needed:</w:t>
+      </w:r>
+    </w:p>
+    <w:p>
+      <w:pPr>
+        <w:pStyle w:val="ListParagraph"/>
+        <w:numPr>
+          <w:ilvl w:val="2"/>
+          <w:numId w:val="1"/>
+        </w:numPr>
+        <w:rPr>
+          <w:rFonts w:ascii="Times New Roman" w:hAnsi="Times New Roman" w:cs="Times New Roman"/>
+          <w:sz w:val="24"/>
+          <w:szCs w:val="24"/>
+        </w:rPr>
+      </w:pPr>
+      <w:r>
+        <w:rPr>
+          <w:rFonts w:ascii="Times New Roman" w:hAnsi="Times New Roman" w:cs="Times New Roman"/>
+          <w:sz w:val="24"/>
+          <w:szCs w:val="24"/>
+        </w:rPr>
+        <w:t>NLTK (open source library)</w:t>
+      </w:r>
+    </w:p>
+    <w:p>
+      <w:pPr>
+        <w:pStyle w:val="ListParagraph"/>
+        <w:numPr>
+          <w:ilvl w:val="2"/>
+          <w:numId w:val="1"/>
+        </w:numPr>
+        <w:rPr>
+          <w:rFonts w:ascii="Times New Roman" w:hAnsi="Times New Roman" w:cs="Times New Roman"/>
+          <w:sz w:val="24"/>
+          <w:szCs w:val="24"/>
+        </w:rPr>
+      </w:pPr>
+      <w:r>
+        <w:rPr>
+          <w:rFonts w:ascii="Times New Roman" w:hAnsi="Times New Roman" w:cs="Times New Roman"/>
+          <w:sz w:val="24"/>
+          <w:szCs w:val="24"/>
+        </w:rPr>
+        <w:t>SPACY (open source library)</w:t>
+      </w:r>
+    </w:p>
+    <w:p>
+      <w:pPr>
+        <w:pStyle w:val="ListParagraph"/>
+        <w:numPr>
+          <w:ilvl w:val="2"/>
+          <w:numId w:val="1"/>
+        </w:numPr>
+        <w:rPr>
+          <w:rFonts w:ascii="Times New Roman" w:hAnsi="Times New Roman" w:cs="Times New Roman"/>
+          <w:sz w:val="24"/>
+          <w:szCs w:val="24"/>
+        </w:rPr>
+      </w:pPr>
+      <w:r>
+        <w:rPr>
+          <w:rFonts w:ascii="Times New Roman" w:hAnsi="Times New Roman" w:cs="Times New Roman"/>
+          <w:sz w:val="24"/>
+          <w:szCs w:val="24"/>
+        </w:rPr>
+        <w:t xml:space="preserve">WATSON KNOWLEDGE STUDIO, WATSON ASSISTANT </w:t>
+      </w:r>
       <w:bookmarkStart w:id="0" w:name="_GoBack"/>
       <w:bookmarkEnd w:id="0"/>
+      <w:r>
+        <w:rPr>
+          <w:rFonts w:ascii="Times New Roman" w:hAnsi="Times New Roman" w:cs="Times New Roman"/>
+          <w:sz w:val="24"/>
+          <w:szCs w:val="24"/>
+        </w:rPr>
+        <w:t>,WATSON NLU</w:t>
+      </w:r>
+    </w:p>
+    <w:p>
+      <w:pPr>
+        <w:pStyle w:val="ListParagraph"/>
+        <w:numPr>
+          <w:ilvl w:val="2"/>
+          <w:numId w:val="1"/>
+        </w:numPr>
+        <w:rPr>
+          <w:rFonts w:ascii="Times New Roman" w:hAnsi="Times New Roman" w:cs="Times New Roman"/>
+          <w:sz w:val="24"/>
+          <w:szCs w:val="24"/>
+        </w:rPr>
+      </w:pPr>
+      <w:r>
+        <w:rPr>
+          <w:rFonts w:ascii="Times New Roman" w:hAnsi="Times New Roman" w:cs="Times New Roman"/>
+          <w:sz w:val="24"/>
+          <w:szCs w:val="24"/>
+        </w:rPr>
+        <w:t>PYQT FOR MAKING GUI</w:t>
+      </w:r>
+    </w:p>
+    <w:p>
+      <w:pPr>
+        <w:pStyle w:val="ListParagraph"/>
+        <w:numPr>
+          <w:ilvl w:val="1"/>
+          <w:numId w:val="1"/>
+        </w:numPr>
+        <w:rPr>
+          <w:rFonts w:ascii="Times New Roman" w:hAnsi="Times New Roman" w:cs="Times New Roman"/>
+          <w:sz w:val="24"/>
+          <w:szCs w:val="24"/>
+        </w:rPr>
+      </w:pPr>
+      <w:r>
+        <w:rPr>
+          <w:rFonts w:ascii="Times New Roman" w:hAnsi="Times New Roman" w:cs="Times New Roman"/>
+          <w:sz w:val="24"/>
+          <w:szCs w:val="24"/>
+        </w:rPr>
+        <w:t>Future Scope:</w:t>
+      </w:r>
+    </w:p>
+    <w:p>
+      <w:pPr>
+        <w:pStyle w:val="ListParagraph"/>
+        <w:numPr>
+          <w:ilvl w:val="2"/>
+          <w:numId w:val="1"/>
+        </w:numPr>
+        <w:rPr>
+          <w:rFonts w:ascii="Times New Roman" w:hAnsi="Times New Roman" w:cs="Times New Roman"/>
+          <w:sz w:val="24"/>
+          <w:szCs w:val="24"/>
+        </w:rPr>
+      </w:pPr>
+      <w:r>
+        <w:rPr>
+          <w:rFonts w:ascii="Times New Roman" w:hAnsi="Times New Roman" w:cs="Times New Roman"/>
+          <w:sz w:val="24"/>
+          <w:szCs w:val="24"/>
+        </w:rPr>
+        <w:t xml:space="preserve">Currently our application is using only the feature of Fuzzy logic ( just to get relevant Tags such as representing </w:t>
+      </w:r>
+      <w:r>
+        <w:rPr>
+          <w:rFonts w:ascii="Times New Roman" w:hAnsi="Times New Roman" w:cs="Times New Roman"/>
+          <w:i/>
+          <w:sz w:val="24"/>
+          <w:szCs w:val="24"/>
+        </w:rPr>
+        <w:t>.</w:t>
+      </w:r>
+      <w:proofErr w:type="spellStart"/>
+      <w:r>
+        <w:rPr>
+          <w:rFonts w:ascii="Times New Roman" w:hAnsi="Times New Roman" w:cs="Times New Roman"/>
+          <w:i/>
+          <w:sz w:val="24"/>
+          <w:szCs w:val="24"/>
+        </w:rPr>
+        <w:t>py</w:t>
+      </w:r>
+      <w:proofErr w:type="spellEnd"/>
+      <w:r>
+        <w:rPr>
+          <w:rFonts w:ascii="Times New Roman" w:hAnsi="Times New Roman" w:cs="Times New Roman"/>
+          <w:sz w:val="24"/>
+          <w:szCs w:val="24"/>
+        </w:rPr>
+        <w:t xml:space="preserve"> with </w:t>
+      </w:r>
+      <w:r>
+        <w:rPr>
+          <w:rFonts w:ascii="Times New Roman" w:hAnsi="Times New Roman" w:cs="Times New Roman"/>
+          <w:i/>
+          <w:sz w:val="24"/>
+          <w:szCs w:val="24"/>
+        </w:rPr>
+        <w:t>Python</w:t>
+      </w:r>
+      <w:r>
+        <w:rPr>
+          <w:rFonts w:ascii="Times New Roman" w:hAnsi="Times New Roman" w:cs="Times New Roman"/>
+          <w:sz w:val="24"/>
+          <w:szCs w:val="24"/>
+        </w:rPr>
+        <w:t xml:space="preserve"> ) from Watson assistant</w:t>
+      </w:r>
+    </w:p>
+    <w:p>
+      <w:pPr>
+        <w:pStyle w:val="ListParagraph"/>
+        <w:numPr>
+          <w:ilvl w:val="2"/>
+          <w:numId w:val="1"/>
+        </w:numPr>
+        <w:rPr>
+          <w:rFonts w:ascii="Times New Roman" w:hAnsi="Times New Roman" w:cs="Times New Roman"/>
+          <w:sz w:val="24"/>
+          <w:szCs w:val="24"/>
+        </w:rPr>
+      </w:pPr>
+      <w:r>
+        <w:rPr>
+          <w:rFonts w:ascii="Times New Roman" w:hAnsi="Times New Roman" w:cs="Times New Roman"/>
+          <w:sz w:val="24"/>
+          <w:szCs w:val="24"/>
+        </w:rPr>
+        <w:t xml:space="preserve">Further we are trying to </w:t>
+      </w:r>
+      <w:r>
+        <w:rPr>
+          <w:rFonts w:ascii="Times New Roman" w:hAnsi="Times New Roman" w:cs="Times New Roman"/>
+          <w:sz w:val="24"/>
+          <w:szCs w:val="24"/>
+        </w:rPr>
+        <w:t>implement</w:t>
+      </w:r>
+      <w:r>
+        <w:rPr>
+          <w:rFonts w:ascii="Times New Roman" w:hAnsi="Times New Roman" w:cs="Times New Roman"/>
+          <w:sz w:val="24"/>
+          <w:szCs w:val="24"/>
+        </w:rPr>
+        <w:t xml:space="preserve"> a full </w:t>
+      </w:r>
+      <w:r>
+        <w:rPr>
+          <w:rFonts w:ascii="Times New Roman" w:hAnsi="Times New Roman" w:cs="Times New Roman"/>
+          <w:b/>
+          <w:sz w:val="24"/>
+          <w:szCs w:val="24"/>
+        </w:rPr>
+        <w:t>Chabot</w:t>
+      </w:r>
+      <w:r>
+        <w:rPr>
+          <w:rFonts w:ascii="Times New Roman" w:hAnsi="Times New Roman" w:cs="Times New Roman"/>
+          <w:b/>
+          <w:sz w:val="24"/>
+          <w:szCs w:val="24"/>
+        </w:rPr>
+        <w:t xml:space="preserve">. </w:t>
+      </w:r>
+      <w:r>
+        <w:rPr>
+          <w:rFonts w:ascii="Times New Roman" w:hAnsi="Times New Roman" w:cs="Times New Roman"/>
+          <w:sz w:val="24"/>
+          <w:szCs w:val="24"/>
+        </w:rPr>
+        <w:t xml:space="preserve">There is a possibility that the new users might not be able to form a structured query to get relevant answers hence this Chabot will start with collecting some tags Then further suggesting some common issues or can prompt user for a query </w:t>
+      </w:r>
+      <w:r>
+        <w:rPr>
+          <w:rFonts w:ascii="Times New Roman" w:hAnsi="Times New Roman" w:cs="Times New Roman"/>
+          <w:sz w:val="24"/>
+          <w:szCs w:val="24"/>
+        </w:rPr>
+        <w:t xml:space="preserve"> </w:t>
+      </w:r>
+      <w:r>
+        <w:rPr>
+          <w:rFonts w:ascii="Times New Roman" w:hAnsi="Times New Roman" w:cs="Times New Roman"/>
+          <w:sz w:val="24"/>
+          <w:szCs w:val="24"/>
+        </w:rPr>
+        <w:t xml:space="preserve"> </w:t>
+      </w:r>
+      <w:r>
+        <w:rPr>
+          <w:rFonts w:ascii="Times New Roman" w:hAnsi="Times New Roman" w:cs="Times New Roman"/>
+          <w:sz w:val="24"/>
+          <w:szCs w:val="24"/>
+        </w:rPr>
+        <w:t xml:space="preserve">using </w:t>
+      </w:r>
+      <w:r>
+        <w:rPr>
+          <w:rFonts w:ascii="Times New Roman" w:hAnsi="Times New Roman" w:cs="Times New Roman"/>
+          <w:b/>
+          <w:sz w:val="24"/>
+          <w:szCs w:val="24"/>
+        </w:rPr>
+        <w:t xml:space="preserve">Watson Assistant </w:t>
+      </w:r>
+      <w:r>
+        <w:rPr>
+          <w:rFonts w:ascii="Times New Roman" w:hAnsi="Times New Roman" w:cs="Times New Roman"/>
+          <w:sz w:val="24"/>
+          <w:szCs w:val="24"/>
+        </w:rPr>
+        <w:t>just to give our user a</w:t>
+      </w:r>
+      <w:r>
+        <w:rPr>
+          <w:rFonts w:ascii="Times New Roman" w:hAnsi="Times New Roman" w:cs="Times New Roman"/>
+          <w:sz w:val="24"/>
+          <w:szCs w:val="24"/>
+        </w:rPr>
+        <w:t xml:space="preserve"> friendly experience that they are talking to a human which is always there to help although it’s a simple Chabot</w:t>
+      </w:r>
+      <w:r>
+        <w:rPr>
+          <w:rFonts w:ascii="Times New Roman" w:hAnsi="Times New Roman" w:cs="Times New Roman"/>
+          <w:sz w:val="24"/>
+          <w:szCs w:val="24"/>
+        </w:rPr>
+        <w:br/>
+      </w:r>
     </w:p>
     <w:p/>
     <w:sectPr>
@@ -743,7 +956,7 @@
   <w:abstractNum w:abstractNumId="0" w15:restartNumberingAfterBreak="0">
     <w:nsid w:val="39455000"/>
     <w:multiLevelType w:val="hybridMultilevel"/>
-    <w:tmpl w:val="87EA7FA0"/>
+    <w:tmpl w:val="9878E2E0"/>
     <w:lvl w:ilvl="0" w:tplc="4009000F">
       <w:start w:val="1"/>
       <w:numFmt w:val="decimal"/>
@@ -756,19 +969,19 @@
         <w:rFonts w:hint="default"/>
       </w:rPr>
     </w:lvl>
-    <w:lvl w:ilvl="1" w:tplc="40090001">
+    <w:lvl w:ilvl="1" w:tplc="4009000F">
       <w:start w:val="1"/>
-      <w:numFmt w:val="bullet"/>
-      <w:lvlText w:val=""/>
+      <w:numFmt w:val="decimal"/>
+      <w:lvlText w:val="%2."/>
       <w:lvlJc w:val="left"/>
       <w:pPr>
         <w:ind w:left="1647" w:hanging="360"/>
       </w:pPr>
       <w:rPr>
-        <w:rFonts w:ascii="Symbol" w:hAnsi="Symbol" w:hint="default"/>
+        <w:rFonts w:hint="default"/>
       </w:rPr>
     </w:lvl>
-    <w:lvl w:ilvl="2" w:tplc="4009001B" w:tentative="1">
+    <w:lvl w:ilvl="2" w:tplc="4009001B">
       <w:start w:val="1"/>
       <w:numFmt w:val="lowerRoman"/>
       <w:lvlText w:val="%3."/>

</xml_diff>

<commit_message>
Add dfd_diagram file to the project
</commit_message>
<xml_diff>
--- a/THE_IDEA.docx
+++ b/THE_IDEA.docx
@@ -297,13 +297,15 @@
     <w:p>
       <w:pPr>
         <w:pStyle w:val="ListParagraph"/>
-        <w:ind w:left="1647"/>
-        <w:rPr>
-          <w:rFonts w:ascii="Times New Roman" w:hAnsi="Times New Roman" w:cs="Times New Roman"/>
-          <w:sz w:val="24"/>
-          <w:szCs w:val="24"/>
-        </w:rPr>
-      </w:pPr>
+        <w:ind w:left="927"/>
+        <w:rPr>
+          <w:rFonts w:ascii="Times New Roman" w:hAnsi="Times New Roman" w:cs="Times New Roman"/>
+          <w:sz w:val="24"/>
+          <w:szCs w:val="24"/>
+        </w:rPr>
+      </w:pPr>
+      <w:bookmarkStart w:id="0" w:name="_GoBack"/>
+      <w:bookmarkEnd w:id="0"/>
       <w:r>
         <w:rPr>
           <w:rFonts w:ascii="Times New Roman" w:hAnsi="Times New Roman" w:cs="Times New Roman"/>
@@ -349,7 +351,7 @@
     <w:p>
       <w:pPr>
         <w:pStyle w:val="ListParagraph"/>
-        <w:ind w:left="1647"/>
+        <w:ind w:left="927"/>
         <w:rPr>
           <w:rFonts w:ascii="Times New Roman" w:hAnsi="Times New Roman" w:cs="Times New Roman"/>
           <w:sz w:val="24"/>
@@ -491,36 +493,77 @@
     </w:p>
     <w:p>
       <w:pPr>
-        <w:pStyle w:val="ListParagraph"/>
-        <w:numPr>
-          <w:ilvl w:val="0"/>
-          <w:numId w:val="1"/>
-        </w:numPr>
-        <w:rPr>
-          <w:rFonts w:ascii="Times New Roman" w:hAnsi="Times New Roman" w:cs="Times New Roman"/>
-          <w:sz w:val="24"/>
-          <w:szCs w:val="24"/>
-        </w:rPr>
-      </w:pPr>
-      <w:r>
-        <w:rPr>
-          <w:rFonts w:ascii="Times New Roman" w:hAnsi="Times New Roman" w:cs="Times New Roman"/>
-          <w:sz w:val="24"/>
-          <w:szCs w:val="24"/>
+        <w:rPr>
+          <w:rFonts w:ascii="Times New Roman" w:hAnsi="Times New Roman" w:cs="Times New Roman"/>
+          <w:sz w:val="24"/>
+          <w:szCs w:val="24"/>
+        </w:rPr>
+      </w:pPr>
+      <w:r>
+        <w:rPr>
+          <w:noProof/>
+          <w:lang w:eastAsia="en-IN"/>
         </w:rPr>
         <w:lastRenderedPageBreak/>
-        <w:t xml:space="preserve">Define the scope of work to be implemented in the project with modules </w:t>
-      </w:r>
-      <w:proofErr w:type="spellStart"/>
-      <w:r>
-        <w:rPr>
-          <w:rFonts w:ascii="Times New Roman" w:hAnsi="Times New Roman" w:cs="Times New Roman"/>
-          <w:sz w:val="24"/>
-          <w:szCs w:val="24"/>
-        </w:rPr>
-        <w:t>etc</w:t>
-      </w:r>
-      <w:proofErr w:type="spellEnd"/>
+        <w:drawing>
+          <wp:inline distT="0" distB="0" distL="0" distR="0">
+            <wp:extent cx="5731510" cy="4331335"/>
+            <wp:effectExtent l="0" t="0" r="2540" b="0"/>
+            <wp:docPr id="2" name="Picture 2"/>
+            <wp:cNvGraphicFramePr>
+              <a:graphicFrameLocks xmlns:a="http://schemas.openxmlformats.org/drawingml/2006/main" noChangeAspect="1"/>
+            </wp:cNvGraphicFramePr>
+            <a:graphic xmlns:a="http://schemas.openxmlformats.org/drawingml/2006/main">
+              <a:graphicData uri="http://schemas.openxmlformats.org/drawingml/2006/picture">
+                <pic:pic xmlns:pic="http://schemas.openxmlformats.org/drawingml/2006/picture">
+                  <pic:nvPicPr>
+                    <pic:cNvPr id="2" name="dfd_diagram.png"/>
+                    <pic:cNvPicPr/>
+                  </pic:nvPicPr>
+                  <pic:blipFill>
+                    <a:blip r:embed="rId6">
+                      <a:extLst>
+                        <a:ext uri="{28A0092B-C50C-407E-A947-70E740481C1C}">
+                          <a14:useLocalDpi xmlns:a14="http://schemas.microsoft.com/office/drawing/2010/main" val="0"/>
+                        </a:ext>
+                      </a:extLst>
+                    </a:blip>
+                    <a:stretch>
+                      <a:fillRect/>
+                    </a:stretch>
+                  </pic:blipFill>
+                  <pic:spPr>
+                    <a:xfrm>
+                      <a:off x="0" y="0"/>
+                      <a:ext cx="5731510" cy="4331335"/>
+                    </a:xfrm>
+                    <a:prstGeom prst="rect">
+                      <a:avLst/>
+                    </a:prstGeom>
+                  </pic:spPr>
+                </pic:pic>
+              </a:graphicData>
+            </a:graphic>
+          </wp:inline>
+        </w:drawing>
+      </w:r>
+      <w:r>
+        <w:rPr>
+          <w:rFonts w:ascii="Times New Roman" w:hAnsi="Times New Roman" w:cs="Times New Roman"/>
+          <w:sz w:val="24"/>
+          <w:szCs w:val="24"/>
+        </w:rPr>
+        <w:br/>
+        <w:t xml:space="preserve">4. </w:t>
+      </w:r>
+      <w:r>
+        <w:rPr>
+          <w:rFonts w:ascii="Times New Roman" w:hAnsi="Times New Roman" w:cs="Times New Roman"/>
+          <w:sz w:val="24"/>
+          <w:szCs w:val="24"/>
+        </w:rPr>
+        <w:t>Define the scope of work to be implemented in the project with modules etc.</w:t>
+      </w:r>
     </w:p>
     <w:p>
       <w:pPr>
@@ -695,17 +738,7 @@
           <w:sz w:val="24"/>
           <w:szCs w:val="24"/>
         </w:rPr>
-        <w:t xml:space="preserve">WATSON KNOWLEDGE STUDIO, WATSON ASSISTANT </w:t>
-      </w:r>
-      <w:bookmarkStart w:id="0" w:name="_GoBack"/>
-      <w:bookmarkEnd w:id="0"/>
-      <w:r>
-        <w:rPr>
-          <w:rFonts w:ascii="Times New Roman" w:hAnsi="Times New Roman" w:cs="Times New Roman"/>
-          <w:sz w:val="24"/>
-          <w:szCs w:val="24"/>
-        </w:rPr>
-        <w:t>,WATSON NLU</w:t>
+        <w:t>WATSON KNOWLEDGE STUDIO, WATSON ASSISTANT ,WATSON NLU</w:t>
       </w:r>
     </w:p>
     <w:p>
@@ -937,10 +970,17 @@
           <w:sz w:val="24"/>
           <w:szCs w:val="24"/>
         </w:rPr>
+        <w:t>.</w:t>
+      </w:r>
+      <w:r>
+        <w:rPr>
+          <w:rFonts w:ascii="Times New Roman" w:hAnsi="Times New Roman" w:cs="Times New Roman"/>
+          <w:sz w:val="24"/>
+          <w:szCs w:val="24"/>
+        </w:rPr>
         <w:br/>
       </w:r>
     </w:p>
-    <w:p/>
     <w:sectPr>
       <w:pgSz w:w="11906" w:h="16838"/>
       <w:pgMar w:top="1440" w:right="1440" w:bottom="1440" w:left="1440" w:header="708" w:footer="708" w:gutter="0"/>
@@ -975,7 +1015,7 @@
       <w:lvlText w:val="%2."/>
       <w:lvlJc w:val="left"/>
       <w:pPr>
-        <w:ind w:left="1647" w:hanging="360"/>
+        <w:ind w:left="927" w:hanging="360"/>
       </w:pPr>
       <w:rPr>
         <w:rFonts w:hint="default"/>
@@ -987,7 +1027,7 @@
       <w:lvlText w:val="%3."/>
       <w:lvlJc w:val="right"/>
       <w:pPr>
-        <w:ind w:left="2367" w:hanging="180"/>
+        <w:ind w:left="1314" w:hanging="180"/>
       </w:pPr>
     </w:lvl>
     <w:lvl w:ilvl="3" w:tplc="4009000F" w:tentative="1">

</xml_diff>